<commit_message>
update to system requirements
</commit_message>
<xml_diff>
--- a/System Requirements.docx
+++ b/System Requirements.docx
@@ -8232,6 +8232,14 @@
         </w:rPr>
         <w:t>note</w:t>
       </w:r>
+      <w:r>
+        <w:rPr>
+          <w:rFonts w:ascii="Times New Roman" w:hAnsi="Times New Roman" w:cs="Times New Roman"/>
+          <w:sz w:val="24"/>
+          <w:szCs w:val="24"/>
+        </w:rPr>
+        <w:t>s</w:t>
+      </w:r>
       <w:proofErr w:type="gramEnd"/>
       <w:r>
         <w:rPr>
@@ -8452,8 +8460,6 @@
         </w:rPr>
         <w:t xml:space="preserve"> ability</w:t>
       </w:r>
-      <w:bookmarkStart w:id="0" w:name="_GoBack"/>
-      <w:bookmarkEnd w:id="0"/>
       <w:r>
         <w:rPr>
           <w:rFonts w:ascii="Times New Roman" w:hAnsi="Times New Roman" w:cs="Times New Roman"/>
@@ -8539,17 +8545,1028 @@
           <w:sz w:val="32"/>
           <w:szCs w:val="32"/>
         </w:rPr>
-        <w:t>-</w:t>
-      </w:r>
-      <w:r>
+        <w:t>-Functional Requirements</w:t>
+      </w:r>
+    </w:p>
+    <w:p>
+      <w:pPr>
+        <w:pStyle w:val="NoSpacing"/>
+        <w:jc w:val="center"/>
         <w:rPr>
           <w:rFonts w:ascii="Times New Roman" w:hAnsi="Times New Roman" w:cs="Times New Roman"/>
           <w:b/>
           <w:sz w:val="32"/>
           <w:szCs w:val="32"/>
         </w:rPr>
-        <w:t>Functional Requirements</w:t>
-      </w:r>
+      </w:pPr>
+    </w:p>
+    <w:p>
+      <w:pPr>
+        <w:pStyle w:val="NoSpacing"/>
+        <w:spacing w:line="360" w:lineRule="auto"/>
+        <w:jc w:val="center"/>
+        <w:rPr>
+          <w:rFonts w:ascii="Times New Roman" w:hAnsi="Times New Roman" w:cs="Times New Roman"/>
+          <w:b/>
+          <w:sz w:val="32"/>
+          <w:szCs w:val="32"/>
+        </w:rPr>
+      </w:pPr>
+    </w:p>
+    <w:p>
+      <w:pPr>
+        <w:pStyle w:val="NoSpacing"/>
+        <w:spacing w:line="360" w:lineRule="auto"/>
+        <w:rPr>
+          <w:rFonts w:ascii="Times New Roman" w:hAnsi="Times New Roman" w:cs="Times New Roman"/>
+          <w:sz w:val="24"/>
+          <w:szCs w:val="24"/>
+        </w:rPr>
+      </w:pPr>
+      <w:r>
+        <w:rPr>
+          <w:rFonts w:ascii="Times New Roman" w:hAnsi="Times New Roman" w:cs="Times New Roman"/>
+          <w:sz w:val="24"/>
+          <w:szCs w:val="24"/>
+        </w:rPr>
+        <w:t>Accessibility</w:t>
+      </w:r>
+    </w:p>
+    <w:p>
+      <w:pPr>
+        <w:pStyle w:val="NoSpacing"/>
+        <w:spacing w:line="360" w:lineRule="auto"/>
+        <w:rPr>
+          <w:rFonts w:ascii="Times New Roman" w:hAnsi="Times New Roman" w:cs="Times New Roman"/>
+          <w:sz w:val="24"/>
+          <w:szCs w:val="24"/>
+        </w:rPr>
+      </w:pPr>
+    </w:p>
+    <w:p>
+      <w:pPr>
+        <w:pStyle w:val="NoSpacing"/>
+        <w:spacing w:line="360" w:lineRule="auto"/>
+        <w:rPr>
+          <w:rFonts w:ascii="Times New Roman" w:hAnsi="Times New Roman" w:cs="Times New Roman"/>
+          <w:sz w:val="24"/>
+          <w:szCs w:val="24"/>
+        </w:rPr>
+      </w:pPr>
+      <w:r>
+        <w:rPr>
+          <w:rFonts w:ascii="Times New Roman" w:hAnsi="Times New Roman" w:cs="Times New Roman"/>
+          <w:sz w:val="24"/>
+          <w:szCs w:val="24"/>
+        </w:rPr>
+        <w:t>36.</w:t>
+      </w:r>
+      <w:r>
+        <w:rPr>
+          <w:rFonts w:ascii="Times New Roman" w:hAnsi="Times New Roman" w:cs="Times New Roman"/>
+          <w:sz w:val="24"/>
+          <w:szCs w:val="24"/>
+        </w:rPr>
+        <w:t xml:space="preserve">  </w:t>
+      </w:r>
+      <w:r>
+        <w:rPr>
+          <w:rFonts w:ascii="Times New Roman" w:hAnsi="Times New Roman" w:cs="Times New Roman"/>
+          <w:sz w:val="24"/>
+          <w:szCs w:val="24"/>
+        </w:rPr>
+        <w:t xml:space="preserve">The system should be accessible over the </w:t>
+      </w:r>
+      <w:proofErr w:type="gramStart"/>
+      <w:r>
+        <w:rPr>
+          <w:rFonts w:ascii="Times New Roman" w:hAnsi="Times New Roman" w:cs="Times New Roman"/>
+          <w:sz w:val="24"/>
+          <w:szCs w:val="24"/>
+        </w:rPr>
+        <w:t>internet</w:t>
+      </w:r>
+      <w:proofErr w:type="gramEnd"/>
+      <w:r>
+        <w:rPr>
+          <w:rFonts w:ascii="Times New Roman" w:hAnsi="Times New Roman" w:cs="Times New Roman"/>
+          <w:sz w:val="24"/>
+          <w:szCs w:val="24"/>
+        </w:rPr>
+        <w:t xml:space="preserve">. </w:t>
+      </w:r>
+      <w:r>
+        <w:rPr>
+          <w:rFonts w:ascii="Times New Roman" w:hAnsi="Times New Roman" w:cs="Times New Roman"/>
+          <w:sz w:val="24"/>
+          <w:szCs w:val="24"/>
+        </w:rPr>
+        <w:t xml:space="preserve"> </w:t>
+      </w:r>
+    </w:p>
+    <w:p>
+      <w:pPr>
+        <w:pStyle w:val="NoSpacing"/>
+        <w:spacing w:line="360" w:lineRule="auto"/>
+        <w:ind w:left="720"/>
+        <w:rPr>
+          <w:rFonts w:ascii="Times New Roman" w:hAnsi="Times New Roman" w:cs="Times New Roman"/>
+          <w:sz w:val="24"/>
+          <w:szCs w:val="24"/>
+        </w:rPr>
+      </w:pPr>
+    </w:p>
+    <w:p>
+      <w:pPr>
+        <w:pStyle w:val="NoSpacing"/>
+        <w:numPr>
+          <w:ilvl w:val="0"/>
+          <w:numId w:val="15"/>
+        </w:numPr>
+        <w:spacing w:line="360" w:lineRule="auto"/>
+        <w:ind w:left="426"/>
+        <w:rPr>
+          <w:rFonts w:ascii="Times New Roman" w:hAnsi="Times New Roman" w:cs="Times New Roman"/>
+          <w:sz w:val="24"/>
+          <w:szCs w:val="24"/>
+        </w:rPr>
+      </w:pPr>
+      <w:r>
+        <w:rPr>
+          <w:rFonts w:ascii="Times New Roman" w:hAnsi="Times New Roman" w:cs="Times New Roman"/>
+          <w:sz w:val="24"/>
+          <w:szCs w:val="24"/>
+        </w:rPr>
+        <w:t>The system should be accessible over different platforms</w:t>
+      </w:r>
+      <w:r>
+        <w:rPr>
+          <w:rFonts w:ascii="Times New Roman" w:hAnsi="Times New Roman" w:cs="Times New Roman"/>
+          <w:sz w:val="24"/>
+          <w:szCs w:val="24"/>
+        </w:rPr>
+        <w:t xml:space="preserve"> (desktop, mobile and tablets)</w:t>
+      </w:r>
+    </w:p>
+    <w:p>
+      <w:pPr>
+        <w:pStyle w:val="NoSpacing"/>
+        <w:numPr>
+          <w:ilvl w:val="0"/>
+          <w:numId w:val="15"/>
+        </w:numPr>
+        <w:spacing w:line="360" w:lineRule="auto"/>
+        <w:ind w:left="426"/>
+        <w:rPr>
+          <w:rFonts w:ascii="Times New Roman" w:hAnsi="Times New Roman" w:cs="Times New Roman"/>
+          <w:sz w:val="24"/>
+          <w:szCs w:val="24"/>
+        </w:rPr>
+      </w:pPr>
+      <w:r>
+        <w:rPr>
+          <w:rFonts w:ascii="Times New Roman" w:hAnsi="Times New Roman" w:cs="Times New Roman"/>
+          <w:sz w:val="24"/>
+          <w:szCs w:val="24"/>
+        </w:rPr>
+        <w:t xml:space="preserve">The system should be accessible at any time of the day. </w:t>
+      </w:r>
+    </w:p>
+    <w:p>
+      <w:pPr>
+        <w:pStyle w:val="NoSpacing"/>
+        <w:spacing w:line="360" w:lineRule="auto"/>
+        <w:rPr>
+          <w:rFonts w:ascii="Times New Roman" w:hAnsi="Times New Roman" w:cs="Times New Roman"/>
+          <w:sz w:val="24"/>
+          <w:szCs w:val="24"/>
+        </w:rPr>
+      </w:pPr>
+    </w:p>
+    <w:p>
+      <w:pPr>
+        <w:pStyle w:val="NoSpacing"/>
+        <w:spacing w:line="360" w:lineRule="auto"/>
+        <w:rPr>
+          <w:rFonts w:ascii="Times New Roman" w:hAnsi="Times New Roman" w:cs="Times New Roman"/>
+          <w:sz w:val="24"/>
+          <w:szCs w:val="24"/>
+        </w:rPr>
+      </w:pPr>
+      <w:r>
+        <w:rPr>
+          <w:rFonts w:ascii="Times New Roman" w:hAnsi="Times New Roman" w:cs="Times New Roman"/>
+          <w:sz w:val="24"/>
+          <w:szCs w:val="24"/>
+        </w:rPr>
+        <w:t>Security</w:t>
+      </w:r>
+    </w:p>
+    <w:p>
+      <w:pPr>
+        <w:pStyle w:val="NoSpacing"/>
+        <w:spacing w:line="360" w:lineRule="auto"/>
+        <w:rPr>
+          <w:rFonts w:ascii="Times New Roman" w:hAnsi="Times New Roman" w:cs="Times New Roman"/>
+          <w:sz w:val="24"/>
+          <w:szCs w:val="24"/>
+        </w:rPr>
+      </w:pPr>
+    </w:p>
+    <w:p>
+      <w:pPr>
+        <w:pStyle w:val="NoSpacing"/>
+        <w:numPr>
+          <w:ilvl w:val="0"/>
+          <w:numId w:val="15"/>
+        </w:numPr>
+        <w:spacing w:line="360" w:lineRule="auto"/>
+        <w:ind w:left="426" w:hanging="284"/>
+        <w:rPr>
+          <w:rFonts w:ascii="Times New Roman" w:hAnsi="Times New Roman" w:cs="Times New Roman"/>
+          <w:sz w:val="24"/>
+          <w:szCs w:val="24"/>
+        </w:rPr>
+      </w:pPr>
+      <w:r>
+        <w:rPr>
+          <w:rFonts w:ascii="Times New Roman" w:hAnsi="Times New Roman" w:cs="Times New Roman"/>
+          <w:sz w:val="24"/>
+          <w:szCs w:val="24"/>
+        </w:rPr>
+        <w:t>The system should generate a token for each log in and that token should be used throughout the session to access the user</w:t>
+      </w:r>
+    </w:p>
+    <w:p>
+      <w:pPr>
+        <w:pStyle w:val="NoSpacing"/>
+        <w:numPr>
+          <w:ilvl w:val="0"/>
+          <w:numId w:val="15"/>
+        </w:numPr>
+        <w:spacing w:line="360" w:lineRule="auto"/>
+        <w:ind w:left="426"/>
+        <w:rPr>
+          <w:rFonts w:ascii="Times New Roman" w:hAnsi="Times New Roman" w:cs="Times New Roman"/>
+          <w:sz w:val="24"/>
+          <w:szCs w:val="24"/>
+        </w:rPr>
+      </w:pPr>
+      <w:r>
+        <w:rPr>
+          <w:rFonts w:ascii="Times New Roman" w:hAnsi="Times New Roman" w:cs="Times New Roman"/>
+          <w:sz w:val="24"/>
+          <w:szCs w:val="24"/>
+        </w:rPr>
+        <w:t xml:space="preserve">The system shall provide mechanism </w:t>
+      </w:r>
+      <w:proofErr w:type="gramStart"/>
+      <w:r>
+        <w:rPr>
+          <w:rFonts w:ascii="Times New Roman" w:hAnsi="Times New Roman" w:cs="Times New Roman"/>
+          <w:sz w:val="24"/>
+          <w:szCs w:val="24"/>
+        </w:rPr>
+        <w:t xml:space="preserve">for </w:t>
+      </w:r>
+      <w:r>
+        <w:rPr>
+          <w:rFonts w:ascii="Times New Roman" w:hAnsi="Times New Roman" w:cs="Times New Roman"/>
+          <w:sz w:val="24"/>
+          <w:szCs w:val="24"/>
+        </w:rPr>
+        <w:t xml:space="preserve"> to</w:t>
+      </w:r>
+      <w:proofErr w:type="gramEnd"/>
+      <w:r>
+        <w:rPr>
+          <w:rFonts w:ascii="Times New Roman" w:hAnsi="Times New Roman" w:cs="Times New Roman"/>
+          <w:sz w:val="24"/>
+          <w:szCs w:val="24"/>
+        </w:rPr>
+        <w:t xml:space="preserve"> ensure </w:t>
+      </w:r>
+      <w:r>
+        <w:rPr>
+          <w:rFonts w:ascii="Times New Roman" w:hAnsi="Times New Roman" w:cs="Times New Roman"/>
+          <w:sz w:val="24"/>
+          <w:szCs w:val="24"/>
+        </w:rPr>
+        <w:t>a user to enter a password and user name before any access is given to that user.</w:t>
+      </w:r>
+    </w:p>
+    <w:p>
+      <w:pPr>
+        <w:pStyle w:val="NoSpacing"/>
+        <w:numPr>
+          <w:ilvl w:val="1"/>
+          <w:numId w:val="15"/>
+        </w:numPr>
+        <w:spacing w:line="360" w:lineRule="auto"/>
+        <w:ind w:left="1134" w:hanging="425"/>
+        <w:rPr>
+          <w:rFonts w:ascii="Times New Roman" w:hAnsi="Times New Roman" w:cs="Times New Roman"/>
+          <w:sz w:val="24"/>
+          <w:szCs w:val="24"/>
+        </w:rPr>
+      </w:pPr>
+      <w:r>
+        <w:rPr>
+          <w:rFonts w:ascii="Times New Roman" w:hAnsi="Times New Roman" w:cs="Times New Roman"/>
+          <w:sz w:val="24"/>
+          <w:szCs w:val="24"/>
+        </w:rPr>
+        <w:t xml:space="preserve">The system should </w:t>
+      </w:r>
+      <w:r>
+        <w:rPr>
+          <w:rFonts w:ascii="Times New Roman" w:hAnsi="Times New Roman" w:cs="Times New Roman"/>
+          <w:sz w:val="24"/>
+          <w:szCs w:val="24"/>
+        </w:rPr>
+        <w:t>authenticate</w:t>
+      </w:r>
+      <w:r>
+        <w:rPr>
+          <w:rFonts w:ascii="Times New Roman" w:hAnsi="Times New Roman" w:cs="Times New Roman"/>
+          <w:sz w:val="24"/>
+          <w:szCs w:val="24"/>
+        </w:rPr>
+        <w:t xml:space="preserve"> each log in </w:t>
+      </w:r>
+      <w:r>
+        <w:rPr>
+          <w:rFonts w:ascii="Times New Roman" w:hAnsi="Times New Roman" w:cs="Times New Roman"/>
+          <w:sz w:val="24"/>
+          <w:szCs w:val="24"/>
+        </w:rPr>
+        <w:t>credentials</w:t>
+      </w:r>
+      <w:r>
+        <w:rPr>
+          <w:rFonts w:ascii="Times New Roman" w:hAnsi="Times New Roman" w:cs="Times New Roman"/>
+          <w:sz w:val="24"/>
+          <w:szCs w:val="24"/>
+        </w:rPr>
+        <w:t xml:space="preserve"> with </w:t>
+      </w:r>
+      <w:r>
+        <w:rPr>
+          <w:rFonts w:ascii="Times New Roman" w:hAnsi="Times New Roman" w:cs="Times New Roman"/>
+          <w:sz w:val="24"/>
+          <w:szCs w:val="24"/>
+        </w:rPr>
+        <w:t>credentials</w:t>
+      </w:r>
+      <w:r>
+        <w:rPr>
+          <w:rFonts w:ascii="Times New Roman" w:hAnsi="Times New Roman" w:cs="Times New Roman"/>
+          <w:sz w:val="24"/>
+          <w:szCs w:val="24"/>
+        </w:rPr>
+        <w:t xml:space="preserve"> stored in the datab</w:t>
+      </w:r>
+      <w:r>
+        <w:rPr>
+          <w:rFonts w:ascii="Times New Roman" w:hAnsi="Times New Roman" w:cs="Times New Roman"/>
+          <w:sz w:val="24"/>
+          <w:szCs w:val="24"/>
+        </w:rPr>
+        <w:t>a</w:t>
+      </w:r>
+      <w:r>
+        <w:rPr>
+          <w:rFonts w:ascii="Times New Roman" w:hAnsi="Times New Roman" w:cs="Times New Roman"/>
+          <w:sz w:val="24"/>
+          <w:szCs w:val="24"/>
+        </w:rPr>
+        <w:t xml:space="preserve">se to determine </w:t>
+      </w:r>
+      <w:r>
+        <w:rPr>
+          <w:rFonts w:ascii="Times New Roman" w:hAnsi="Times New Roman" w:cs="Times New Roman"/>
+          <w:sz w:val="24"/>
+          <w:szCs w:val="24"/>
+        </w:rPr>
+        <w:t>accessibility</w:t>
+      </w:r>
+      <w:r>
+        <w:rPr>
+          <w:rFonts w:ascii="Times New Roman" w:hAnsi="Times New Roman" w:cs="Times New Roman"/>
+          <w:sz w:val="24"/>
+          <w:szCs w:val="24"/>
+        </w:rPr>
+        <w:t xml:space="preserve"> of user</w:t>
+      </w:r>
+    </w:p>
+    <w:p>
+      <w:pPr>
+        <w:pStyle w:val="NoSpacing"/>
+        <w:numPr>
+          <w:ilvl w:val="1"/>
+          <w:numId w:val="15"/>
+        </w:numPr>
+        <w:spacing w:line="360" w:lineRule="auto"/>
+        <w:ind w:left="1134" w:hanging="425"/>
+        <w:rPr>
+          <w:rFonts w:ascii="Times New Roman" w:hAnsi="Times New Roman" w:cs="Times New Roman"/>
+          <w:sz w:val="24"/>
+          <w:szCs w:val="24"/>
+        </w:rPr>
+      </w:pPr>
+      <w:r>
+        <w:rPr>
+          <w:rFonts w:ascii="Times New Roman" w:hAnsi="Times New Roman" w:cs="Times New Roman"/>
+          <w:sz w:val="24"/>
+          <w:szCs w:val="24"/>
+        </w:rPr>
+        <w:t xml:space="preserve">The system should lock an </w:t>
+      </w:r>
+      <w:r>
+        <w:rPr>
+          <w:rFonts w:ascii="Times New Roman" w:hAnsi="Times New Roman" w:cs="Times New Roman"/>
+          <w:sz w:val="24"/>
+          <w:szCs w:val="24"/>
+        </w:rPr>
+        <w:t xml:space="preserve">account if a user has incorrectly enter his log in </w:t>
+      </w:r>
+      <w:r>
+        <w:rPr>
+          <w:rFonts w:ascii="Times New Roman" w:hAnsi="Times New Roman" w:cs="Times New Roman"/>
+          <w:sz w:val="24"/>
+          <w:szCs w:val="24"/>
+        </w:rPr>
+        <w:t>credential</w:t>
+      </w:r>
+      <w:r>
+        <w:rPr>
+          <w:rFonts w:ascii="Times New Roman" w:hAnsi="Times New Roman" w:cs="Times New Roman"/>
+          <w:sz w:val="24"/>
+          <w:szCs w:val="24"/>
+        </w:rPr>
+        <w:t xml:space="preserve"> </w:t>
+      </w:r>
+      <w:r>
+        <w:rPr>
+          <w:rFonts w:ascii="Times New Roman" w:hAnsi="Times New Roman" w:cs="Times New Roman"/>
+          <w:sz w:val="24"/>
+          <w:szCs w:val="24"/>
+        </w:rPr>
+        <w:t>at most 3 times.</w:t>
+      </w:r>
+    </w:p>
+    <w:p>
+      <w:pPr>
+        <w:pStyle w:val="NoSpacing"/>
+        <w:ind w:left="1440"/>
+        <w:rPr>
+          <w:rFonts w:ascii="Times New Roman" w:hAnsi="Times New Roman" w:cs="Times New Roman"/>
+          <w:sz w:val="24"/>
+          <w:szCs w:val="24"/>
+        </w:rPr>
+      </w:pPr>
+    </w:p>
+    <w:p>
+      <w:pPr>
+        <w:pStyle w:val="NoSpacing"/>
+        <w:rPr>
+          <w:rFonts w:ascii="Times New Roman" w:hAnsi="Times New Roman" w:cs="Times New Roman"/>
+          <w:sz w:val="24"/>
+          <w:szCs w:val="24"/>
+        </w:rPr>
+      </w:pPr>
+      <w:r>
+        <w:rPr>
+          <w:rFonts w:ascii="Times New Roman" w:hAnsi="Times New Roman" w:cs="Times New Roman"/>
+          <w:sz w:val="24"/>
+          <w:szCs w:val="24"/>
+        </w:rPr>
+        <w:t xml:space="preserve">  </w:t>
+      </w:r>
+      <w:r>
+        <w:rPr>
+          <w:rFonts w:ascii="Times New Roman" w:hAnsi="Times New Roman" w:cs="Times New Roman"/>
+          <w:sz w:val="24"/>
+          <w:szCs w:val="24"/>
+        </w:rPr>
+        <w:t>Usability</w:t>
+      </w:r>
+    </w:p>
+    <w:p>
+      <w:pPr>
+        <w:pStyle w:val="NoSpacing"/>
+        <w:rPr>
+          <w:rFonts w:ascii="Times New Roman" w:hAnsi="Times New Roman" w:cs="Times New Roman"/>
+          <w:sz w:val="24"/>
+          <w:szCs w:val="24"/>
+        </w:rPr>
+      </w:pPr>
+    </w:p>
+    <w:p>
+      <w:pPr>
+        <w:pStyle w:val="NoSpacing"/>
+        <w:numPr>
+          <w:ilvl w:val="0"/>
+          <w:numId w:val="15"/>
+        </w:numPr>
+        <w:spacing w:line="480" w:lineRule="auto"/>
+        <w:ind w:left="567" w:hanging="491"/>
+        <w:rPr>
+          <w:rFonts w:ascii="Times New Roman" w:hAnsi="Times New Roman" w:cs="Times New Roman"/>
+          <w:sz w:val="24"/>
+          <w:szCs w:val="24"/>
+        </w:rPr>
+      </w:pPr>
+      <w:r>
+        <w:rPr>
+          <w:rFonts w:ascii="Times New Roman" w:hAnsi="Times New Roman" w:cs="Times New Roman"/>
+          <w:sz w:val="24"/>
+          <w:szCs w:val="24"/>
+        </w:rPr>
+        <w:t xml:space="preserve"> The system should respond to and generate the necessary output for any task within 1 minute.</w:t>
+      </w:r>
+    </w:p>
+    <w:p>
+      <w:pPr>
+        <w:pStyle w:val="NoSpacing"/>
+        <w:numPr>
+          <w:ilvl w:val="0"/>
+          <w:numId w:val="15"/>
+        </w:numPr>
+        <w:spacing w:line="480" w:lineRule="auto"/>
+        <w:ind w:left="567" w:hanging="491"/>
+        <w:rPr>
+          <w:rFonts w:ascii="Times New Roman" w:hAnsi="Times New Roman" w:cs="Times New Roman"/>
+          <w:sz w:val="24"/>
+          <w:szCs w:val="24"/>
+        </w:rPr>
+      </w:pPr>
+      <w:r>
+        <w:rPr>
+          <w:rFonts w:ascii="Times New Roman" w:hAnsi="Times New Roman" w:cs="Times New Roman"/>
+          <w:sz w:val="24"/>
+          <w:szCs w:val="24"/>
+        </w:rPr>
+        <w:t xml:space="preserve"> The system</w:t>
+      </w:r>
+      <w:r>
+        <w:rPr>
+          <w:rFonts w:ascii="Times New Roman" w:hAnsi="Times New Roman" w:cs="Times New Roman"/>
+          <w:sz w:val="24"/>
+          <w:szCs w:val="24"/>
+        </w:rPr>
+        <w:t xml:space="preserve"> should provide shortcuts for experience user to initiate tasks. </w:t>
+      </w:r>
+    </w:p>
+    <w:p>
+      <w:pPr>
+        <w:pStyle w:val="NoSpacing"/>
+        <w:numPr>
+          <w:ilvl w:val="0"/>
+          <w:numId w:val="15"/>
+        </w:numPr>
+        <w:spacing w:line="480" w:lineRule="auto"/>
+        <w:ind w:left="567" w:hanging="491"/>
+        <w:rPr>
+          <w:rFonts w:ascii="Times New Roman" w:hAnsi="Times New Roman" w:cs="Times New Roman"/>
+          <w:sz w:val="24"/>
+          <w:szCs w:val="24"/>
+        </w:rPr>
+      </w:pPr>
+      <w:r>
+        <w:rPr>
+          <w:rFonts w:ascii="Times New Roman" w:hAnsi="Times New Roman" w:cs="Times New Roman"/>
+          <w:sz w:val="24"/>
+          <w:szCs w:val="24"/>
+        </w:rPr>
+        <w:t>The user interface of the system should be consistent throughout the system.</w:t>
+      </w:r>
+    </w:p>
+    <w:p>
+      <w:pPr>
+        <w:pStyle w:val="NoSpacing"/>
+        <w:numPr>
+          <w:ilvl w:val="0"/>
+          <w:numId w:val="15"/>
+        </w:numPr>
+        <w:spacing w:line="480" w:lineRule="auto"/>
+        <w:ind w:left="284"/>
+        <w:rPr>
+          <w:rFonts w:ascii="Times New Roman" w:hAnsi="Times New Roman" w:cs="Times New Roman"/>
+          <w:sz w:val="24"/>
+          <w:szCs w:val="24"/>
+        </w:rPr>
+      </w:pPr>
+      <w:r>
+        <w:rPr>
+          <w:rFonts w:ascii="Times New Roman" w:hAnsi="Times New Roman" w:cs="Times New Roman"/>
+          <w:sz w:val="24"/>
+          <w:szCs w:val="24"/>
+        </w:rPr>
+        <w:lastRenderedPageBreak/>
+        <w:t xml:space="preserve">The user interface of the system should correlate with the universal starts for some commands. </w:t>
+      </w:r>
+    </w:p>
+    <w:p>
+      <w:pPr>
+        <w:pStyle w:val="NoSpacing"/>
+        <w:ind w:left="567" w:hanging="567"/>
+        <w:rPr>
+          <w:rFonts w:ascii="Times New Roman" w:hAnsi="Times New Roman" w:cs="Times New Roman"/>
+          <w:sz w:val="24"/>
+          <w:szCs w:val="24"/>
+        </w:rPr>
+      </w:pPr>
+    </w:p>
+    <w:p>
+      <w:pPr>
+        <w:pStyle w:val="NoSpacing"/>
+        <w:ind w:left="567" w:hanging="567"/>
+        <w:rPr>
+          <w:rFonts w:ascii="Times New Roman" w:hAnsi="Times New Roman" w:cs="Times New Roman"/>
+          <w:sz w:val="24"/>
+          <w:szCs w:val="24"/>
+        </w:rPr>
+      </w:pPr>
+      <w:r>
+        <w:rPr>
+          <w:rFonts w:ascii="Times New Roman" w:hAnsi="Times New Roman" w:cs="Times New Roman"/>
+          <w:sz w:val="24"/>
+          <w:szCs w:val="24"/>
+        </w:rPr>
+        <w:t xml:space="preserve"> Reliability</w:t>
+      </w:r>
+    </w:p>
+    <w:p>
+      <w:pPr>
+        <w:pStyle w:val="NoSpacing"/>
+        <w:spacing w:line="360" w:lineRule="auto"/>
+        <w:ind w:left="426" w:hanging="66"/>
+        <w:rPr>
+          <w:rFonts w:ascii="Times New Roman" w:hAnsi="Times New Roman" w:cs="Times New Roman"/>
+          <w:sz w:val="24"/>
+          <w:szCs w:val="24"/>
+        </w:rPr>
+      </w:pPr>
+    </w:p>
+    <w:p>
+      <w:pPr>
+        <w:pStyle w:val="NoSpacing"/>
+        <w:numPr>
+          <w:ilvl w:val="0"/>
+          <w:numId w:val="15"/>
+        </w:numPr>
+        <w:spacing w:line="360" w:lineRule="auto"/>
+        <w:ind w:left="284" w:hanging="426"/>
+        <w:rPr>
+          <w:rFonts w:ascii="Times New Roman" w:hAnsi="Times New Roman" w:cs="Times New Roman"/>
+          <w:sz w:val="24"/>
+          <w:szCs w:val="24"/>
+        </w:rPr>
+      </w:pPr>
+      <w:r>
+        <w:rPr>
+          <w:rFonts w:ascii="Times New Roman" w:hAnsi="Times New Roman" w:cs="Times New Roman"/>
+          <w:sz w:val="24"/>
+          <w:szCs w:val="24"/>
+        </w:rPr>
+        <w:t xml:space="preserve">The system shall validate all forms before they are </w:t>
+      </w:r>
+      <w:r>
+        <w:rPr>
+          <w:rFonts w:ascii="Times New Roman" w:hAnsi="Times New Roman" w:cs="Times New Roman"/>
+          <w:sz w:val="24"/>
+          <w:szCs w:val="24"/>
+        </w:rPr>
+        <w:t>processed</w:t>
+      </w:r>
+      <w:r>
+        <w:rPr>
+          <w:rFonts w:ascii="Times New Roman" w:hAnsi="Times New Roman" w:cs="Times New Roman"/>
+          <w:sz w:val="24"/>
+          <w:szCs w:val="24"/>
+        </w:rPr>
+        <w:t>.</w:t>
+      </w:r>
+    </w:p>
+    <w:p>
+      <w:pPr>
+        <w:pStyle w:val="NoSpacing"/>
+        <w:numPr>
+          <w:ilvl w:val="0"/>
+          <w:numId w:val="15"/>
+        </w:numPr>
+        <w:spacing w:line="360" w:lineRule="auto"/>
+        <w:ind w:left="284" w:hanging="426"/>
+        <w:rPr>
+          <w:rFonts w:ascii="Times New Roman" w:hAnsi="Times New Roman" w:cs="Times New Roman"/>
+          <w:sz w:val="24"/>
+          <w:szCs w:val="24"/>
+        </w:rPr>
+      </w:pPr>
+      <w:r>
+        <w:rPr>
+          <w:rFonts w:ascii="Times New Roman" w:hAnsi="Times New Roman" w:cs="Times New Roman"/>
+          <w:sz w:val="24"/>
+          <w:szCs w:val="24"/>
+        </w:rPr>
+        <w:t xml:space="preserve">All updates to be system should be reflected through within 1 minute of that update. </w:t>
+      </w:r>
+    </w:p>
+    <w:p>
+      <w:pPr>
+        <w:pStyle w:val="NoSpacing"/>
+        <w:spacing w:line="360" w:lineRule="auto"/>
+        <w:ind w:left="284"/>
+        <w:rPr>
+          <w:rFonts w:ascii="Times New Roman" w:hAnsi="Times New Roman" w:cs="Times New Roman"/>
+          <w:sz w:val="24"/>
+          <w:szCs w:val="24"/>
+        </w:rPr>
+      </w:pPr>
+    </w:p>
+    <w:p>
+      <w:pPr>
+        <w:pStyle w:val="NoSpacing"/>
+        <w:spacing w:line="360" w:lineRule="auto"/>
+        <w:rPr>
+          <w:rFonts w:ascii="Times New Roman" w:hAnsi="Times New Roman" w:cs="Times New Roman"/>
+          <w:sz w:val="24"/>
+          <w:szCs w:val="24"/>
+        </w:rPr>
+      </w:pPr>
+      <w:r>
+        <w:rPr>
+          <w:rFonts w:ascii="Times New Roman" w:hAnsi="Times New Roman" w:cs="Times New Roman"/>
+          <w:sz w:val="24"/>
+          <w:szCs w:val="24"/>
+        </w:rPr>
+        <w:t>Robustness</w:t>
+      </w:r>
+    </w:p>
+    <w:p>
+      <w:pPr>
+        <w:pStyle w:val="NoSpacing"/>
+        <w:spacing w:line="360" w:lineRule="auto"/>
+        <w:ind w:hanging="567"/>
+        <w:rPr>
+          <w:rFonts w:ascii="Times New Roman" w:hAnsi="Times New Roman" w:cs="Times New Roman"/>
+          <w:sz w:val="24"/>
+          <w:szCs w:val="24"/>
+        </w:rPr>
+      </w:pPr>
+    </w:p>
+    <w:p>
+      <w:pPr>
+        <w:pStyle w:val="NoSpacing"/>
+        <w:numPr>
+          <w:ilvl w:val="0"/>
+          <w:numId w:val="15"/>
+        </w:numPr>
+        <w:spacing w:line="360" w:lineRule="auto"/>
+        <w:ind w:left="426" w:hanging="567"/>
+        <w:rPr>
+          <w:rFonts w:ascii="Times New Roman" w:hAnsi="Times New Roman" w:cs="Times New Roman"/>
+          <w:sz w:val="24"/>
+          <w:szCs w:val="24"/>
+        </w:rPr>
+      </w:pPr>
+      <w:r>
+        <w:rPr>
+          <w:rFonts w:ascii="Times New Roman" w:hAnsi="Times New Roman" w:cs="Times New Roman"/>
+          <w:sz w:val="24"/>
+          <w:szCs w:val="24"/>
+        </w:rPr>
+        <w:t>The system should capture errors and provide mechanism for the user to rep</w:t>
+      </w:r>
+      <w:r>
+        <w:rPr>
+          <w:rFonts w:ascii="Times New Roman" w:hAnsi="Times New Roman" w:cs="Times New Roman"/>
+          <w:sz w:val="24"/>
+          <w:szCs w:val="24"/>
+        </w:rPr>
+        <w:t>o</w:t>
+      </w:r>
+      <w:bookmarkStart w:id="0" w:name="_GoBack"/>
+      <w:bookmarkEnd w:id="0"/>
+      <w:r>
+        <w:rPr>
+          <w:rFonts w:ascii="Times New Roman" w:hAnsi="Times New Roman" w:cs="Times New Roman"/>
+          <w:sz w:val="24"/>
+          <w:szCs w:val="24"/>
+        </w:rPr>
+        <w:t xml:space="preserve">rt error to developer. </w:t>
+      </w:r>
+    </w:p>
+    <w:p>
+      <w:pPr>
+        <w:pStyle w:val="NoSpacing"/>
+        <w:numPr>
+          <w:ilvl w:val="0"/>
+          <w:numId w:val="15"/>
+        </w:numPr>
+        <w:spacing w:line="360" w:lineRule="auto"/>
+        <w:ind w:left="426" w:hanging="567"/>
+        <w:rPr>
+          <w:rFonts w:ascii="Times New Roman" w:hAnsi="Times New Roman" w:cs="Times New Roman"/>
+          <w:sz w:val="24"/>
+          <w:szCs w:val="24"/>
+        </w:rPr>
+      </w:pPr>
+      <w:r>
+        <w:rPr>
+          <w:rFonts w:ascii="Times New Roman" w:hAnsi="Times New Roman" w:cs="Times New Roman"/>
+          <w:sz w:val="24"/>
+          <w:szCs w:val="24"/>
+        </w:rPr>
+        <w:t xml:space="preserve">The system should allow a user to continue using the system in the occurrence of an error. </w:t>
+      </w:r>
+    </w:p>
+    <w:p>
+      <w:pPr>
+        <w:pStyle w:val="NoSpacing"/>
+        <w:ind w:left="426" w:hanging="284"/>
+        <w:rPr>
+          <w:rFonts w:ascii="Times New Roman" w:hAnsi="Times New Roman" w:cs="Times New Roman"/>
+          <w:sz w:val="24"/>
+          <w:szCs w:val="24"/>
+        </w:rPr>
+      </w:pPr>
+    </w:p>
+    <w:p>
+      <w:pPr>
+        <w:pStyle w:val="NoSpacing"/>
+        <w:ind w:left="426" w:hanging="284"/>
+        <w:rPr>
+          <w:rFonts w:ascii="Times New Roman" w:hAnsi="Times New Roman" w:cs="Times New Roman"/>
+          <w:sz w:val="24"/>
+          <w:szCs w:val="24"/>
+        </w:rPr>
+      </w:pPr>
+      <w:r>
+        <w:rPr>
+          <w:rFonts w:ascii="Times New Roman" w:hAnsi="Times New Roman" w:cs="Times New Roman"/>
+          <w:sz w:val="24"/>
+          <w:szCs w:val="24"/>
+        </w:rPr>
+        <w:t xml:space="preserve"> </w:t>
+      </w:r>
+    </w:p>
+    <w:p>
+      <w:pPr>
+        <w:pStyle w:val="NoSpacing"/>
+        <w:ind w:left="426" w:hanging="284"/>
+        <w:rPr>
+          <w:rFonts w:ascii="Times New Roman" w:hAnsi="Times New Roman" w:cs="Times New Roman"/>
+          <w:sz w:val="24"/>
+          <w:szCs w:val="24"/>
+        </w:rPr>
+      </w:pPr>
+    </w:p>
+    <w:p>
+      <w:pPr>
+        <w:pStyle w:val="NoSpacing"/>
+        <w:ind w:left="426" w:hanging="284"/>
+        <w:rPr>
+          <w:rFonts w:ascii="Times New Roman" w:hAnsi="Times New Roman" w:cs="Times New Roman"/>
+          <w:sz w:val="24"/>
+          <w:szCs w:val="24"/>
+        </w:rPr>
+      </w:pPr>
+    </w:p>
+    <w:p>
+      <w:pPr>
+        <w:pStyle w:val="NoSpacing"/>
+        <w:ind w:left="426" w:hanging="284"/>
+        <w:rPr>
+          <w:rFonts w:ascii="Times New Roman" w:hAnsi="Times New Roman" w:cs="Times New Roman"/>
+          <w:sz w:val="24"/>
+          <w:szCs w:val="24"/>
+        </w:rPr>
+      </w:pPr>
+    </w:p>
+    <w:p>
+      <w:pPr>
+        <w:pStyle w:val="NoSpacing"/>
+        <w:ind w:left="426" w:hanging="284"/>
+        <w:rPr>
+          <w:rFonts w:ascii="Times New Roman" w:hAnsi="Times New Roman" w:cs="Times New Roman"/>
+          <w:sz w:val="24"/>
+          <w:szCs w:val="24"/>
+        </w:rPr>
+      </w:pPr>
+    </w:p>
+    <w:p>
+      <w:pPr>
+        <w:pStyle w:val="NoSpacing"/>
+        <w:ind w:left="426" w:hanging="284"/>
+        <w:rPr>
+          <w:rFonts w:ascii="Times New Roman" w:hAnsi="Times New Roman" w:cs="Times New Roman"/>
+          <w:sz w:val="24"/>
+          <w:szCs w:val="24"/>
+        </w:rPr>
+      </w:pPr>
+    </w:p>
+    <w:p>
+      <w:pPr>
+        <w:pStyle w:val="NoSpacing"/>
+        <w:ind w:left="426" w:hanging="284"/>
+        <w:rPr>
+          <w:rFonts w:ascii="Times New Roman" w:hAnsi="Times New Roman" w:cs="Times New Roman"/>
+          <w:sz w:val="24"/>
+          <w:szCs w:val="24"/>
+        </w:rPr>
+      </w:pPr>
+      <w:r>
+        <w:rPr>
+          <w:rFonts w:ascii="Times New Roman" w:hAnsi="Times New Roman" w:cs="Times New Roman"/>
+          <w:sz w:val="24"/>
+          <w:szCs w:val="24"/>
+        </w:rPr>
+        <w:t xml:space="preserve">        </w:t>
+      </w:r>
+    </w:p>
+    <w:p>
+      <w:pPr>
+        <w:pStyle w:val="NoSpacing"/>
+        <w:rPr>
+          <w:rFonts w:ascii="Times New Roman" w:hAnsi="Times New Roman" w:cs="Times New Roman"/>
+          <w:sz w:val="24"/>
+          <w:szCs w:val="24"/>
+        </w:rPr>
+      </w:pPr>
+    </w:p>
+    <w:p>
+      <w:pPr>
+        <w:pStyle w:val="NoSpacing"/>
+        <w:rPr>
+          <w:rFonts w:ascii="Times New Roman" w:hAnsi="Times New Roman" w:cs="Times New Roman"/>
+          <w:sz w:val="24"/>
+          <w:szCs w:val="24"/>
+        </w:rPr>
+      </w:pPr>
+    </w:p>
+    <w:p>
+      <w:pPr>
+        <w:pStyle w:val="NoSpacing"/>
+        <w:rPr>
+          <w:rFonts w:ascii="Times New Roman" w:hAnsi="Times New Roman" w:cs="Times New Roman"/>
+          <w:sz w:val="24"/>
+          <w:szCs w:val="24"/>
+        </w:rPr>
+      </w:pPr>
+    </w:p>
+    <w:p>
+      <w:pPr>
+        <w:pStyle w:val="NoSpacing"/>
+        <w:rPr>
+          <w:rFonts w:ascii="Times New Roman" w:hAnsi="Times New Roman" w:cs="Times New Roman"/>
+          <w:sz w:val="24"/>
+          <w:szCs w:val="24"/>
+        </w:rPr>
+      </w:pPr>
+    </w:p>
+    <w:p>
+      <w:pPr>
+        <w:pStyle w:val="NoSpacing"/>
+        <w:rPr>
+          <w:rFonts w:ascii="Times New Roman" w:hAnsi="Times New Roman" w:cs="Times New Roman"/>
+          <w:sz w:val="24"/>
+          <w:szCs w:val="24"/>
+        </w:rPr>
+      </w:pPr>
+    </w:p>
+    <w:p>
+      <w:pPr>
+        <w:pStyle w:val="NoSpacing"/>
+        <w:rPr>
+          <w:rFonts w:ascii="Times New Roman" w:hAnsi="Times New Roman" w:cs="Times New Roman"/>
+          <w:sz w:val="24"/>
+          <w:szCs w:val="24"/>
+        </w:rPr>
+      </w:pPr>
+    </w:p>
+    <w:p>
+      <w:pPr>
+        <w:pStyle w:val="NoSpacing"/>
+        <w:rPr>
+          <w:rFonts w:ascii="Times New Roman" w:hAnsi="Times New Roman" w:cs="Times New Roman"/>
+          <w:b/>
+          <w:sz w:val="32"/>
+          <w:szCs w:val="32"/>
+        </w:rPr>
+      </w:pPr>
+    </w:p>
+    <w:p>
+      <w:pPr>
+        <w:pStyle w:val="NoSpacing"/>
+        <w:rPr>
+          <w:rFonts w:ascii="Times New Roman" w:hAnsi="Times New Roman" w:cs="Times New Roman"/>
+          <w:b/>
+          <w:sz w:val="32"/>
+          <w:szCs w:val="32"/>
+        </w:rPr>
+      </w:pPr>
     </w:p>
     <w:p>
       <w:pPr>
@@ -8656,6 +9673,350 @@
 <file path=word/numbering.xml><?xml version="1.0" encoding="utf-8"?>
 <w:numbering xmlns:wpc="http://schemas.microsoft.com/office/word/2010/wordprocessingCanvas" xmlns:mo="http://schemas.microsoft.com/office/mac/office/2008/main" xmlns:mc="http://schemas.openxmlformats.org/markup-compatibility/2006" xmlns:mv="urn:schemas-microsoft-com:mac:vml" xmlns:o="urn:schemas-microsoft-com:office:office" xmlns:r="http://schemas.openxmlformats.org/officeDocument/2006/relationships" xmlns:m="http://schemas.openxmlformats.org/officeDocument/2006/math" xmlns:v="urn:schemas-microsoft-com:vml" xmlns:wp14="http://schemas.microsoft.com/office/word/2010/wordprocessingDrawing" xmlns:wp="http://schemas.openxmlformats.org/drawingml/2006/wordprocessingDrawing" xmlns:w10="urn:schemas-microsoft-com:office:word" xmlns:w="http://schemas.openxmlformats.org/wordprocessingml/2006/main" xmlns:w14="http://schemas.microsoft.com/office/word/2010/wordml" xmlns:wpg="http://schemas.microsoft.com/office/word/2010/wordprocessingGroup" xmlns:wpi="http://schemas.microsoft.com/office/word/2010/wordprocessingInk" xmlns:wne="http://schemas.microsoft.com/office/word/2006/wordml" xmlns:wps="http://schemas.microsoft.com/office/word/2010/wordprocessingShape" mc:Ignorable="w14 wp14">
   <w:abstractNum w:abstractNumId="0">
+    <w:nsid w:val="052A581A"/>
+    <w:multiLevelType w:val="hybridMultilevel"/>
+    <w:tmpl w:val="2FEE1756"/>
+    <w:lvl w:ilvl="0" w:tplc="0409000F">
+      <w:start w:val="1"/>
+      <w:numFmt w:val="decimal"/>
+      <w:lvlText w:val="%1."/>
+      <w:lvlJc w:val="left"/>
+      <w:pPr>
+        <w:ind w:left="720" w:hanging="360"/>
+      </w:pPr>
+    </w:lvl>
+    <w:lvl w:ilvl="1" w:tplc="0409000F">
+      <w:start w:val="1"/>
+      <w:numFmt w:val="decimal"/>
+      <w:lvlText w:val="%2."/>
+      <w:lvlJc w:val="left"/>
+      <w:pPr>
+        <w:ind w:left="1440" w:hanging="360"/>
+      </w:pPr>
+    </w:lvl>
+    <w:lvl w:ilvl="2" w:tplc="0409001B" w:tentative="1">
+      <w:start w:val="1"/>
+      <w:numFmt w:val="lowerRoman"/>
+      <w:lvlText w:val="%3."/>
+      <w:lvlJc w:val="right"/>
+      <w:pPr>
+        <w:ind w:left="2160" w:hanging="180"/>
+      </w:pPr>
+    </w:lvl>
+    <w:lvl w:ilvl="3" w:tplc="0409000F" w:tentative="1">
+      <w:start w:val="1"/>
+      <w:numFmt w:val="decimal"/>
+      <w:lvlText w:val="%4."/>
+      <w:lvlJc w:val="left"/>
+      <w:pPr>
+        <w:ind w:left="2880" w:hanging="360"/>
+      </w:pPr>
+    </w:lvl>
+    <w:lvl w:ilvl="4" w:tplc="04090019" w:tentative="1">
+      <w:start w:val="1"/>
+      <w:numFmt w:val="lowerLetter"/>
+      <w:lvlText w:val="%5."/>
+      <w:lvlJc w:val="left"/>
+      <w:pPr>
+        <w:ind w:left="3600" w:hanging="360"/>
+      </w:pPr>
+    </w:lvl>
+    <w:lvl w:ilvl="5" w:tplc="0409001B" w:tentative="1">
+      <w:start w:val="1"/>
+      <w:numFmt w:val="lowerRoman"/>
+      <w:lvlText w:val="%6."/>
+      <w:lvlJc w:val="right"/>
+      <w:pPr>
+        <w:ind w:left="4320" w:hanging="180"/>
+      </w:pPr>
+    </w:lvl>
+    <w:lvl w:ilvl="6" w:tplc="0409000F" w:tentative="1">
+      <w:start w:val="1"/>
+      <w:numFmt w:val="decimal"/>
+      <w:lvlText w:val="%7."/>
+      <w:lvlJc w:val="left"/>
+      <w:pPr>
+        <w:ind w:left="5040" w:hanging="360"/>
+      </w:pPr>
+    </w:lvl>
+    <w:lvl w:ilvl="7" w:tplc="04090019" w:tentative="1">
+      <w:start w:val="1"/>
+      <w:numFmt w:val="lowerLetter"/>
+      <w:lvlText w:val="%8."/>
+      <w:lvlJc w:val="left"/>
+      <w:pPr>
+        <w:ind w:left="5760" w:hanging="360"/>
+      </w:pPr>
+    </w:lvl>
+    <w:lvl w:ilvl="8" w:tplc="0409001B" w:tentative="1">
+      <w:start w:val="1"/>
+      <w:numFmt w:val="lowerRoman"/>
+      <w:lvlText w:val="%9."/>
+      <w:lvlJc w:val="right"/>
+      <w:pPr>
+        <w:ind w:left="6480" w:hanging="180"/>
+      </w:pPr>
+    </w:lvl>
+  </w:abstractNum>
+  <w:abstractNum w:abstractNumId="1">
+    <w:nsid w:val="08BB29AC"/>
+    <w:multiLevelType w:val="hybridMultilevel"/>
+    <w:tmpl w:val="D090D470"/>
+    <w:lvl w:ilvl="0" w:tplc="0409000F">
+      <w:start w:val="1"/>
+      <w:numFmt w:val="decimal"/>
+      <w:lvlText w:val="%1."/>
+      <w:lvlJc w:val="left"/>
+      <w:pPr>
+        <w:ind w:left="720" w:hanging="360"/>
+      </w:pPr>
+    </w:lvl>
+    <w:lvl w:ilvl="1" w:tplc="04090019" w:tentative="1">
+      <w:start w:val="1"/>
+      <w:numFmt w:val="lowerLetter"/>
+      <w:lvlText w:val="%2."/>
+      <w:lvlJc w:val="left"/>
+      <w:pPr>
+        <w:ind w:left="1440" w:hanging="360"/>
+      </w:pPr>
+    </w:lvl>
+    <w:lvl w:ilvl="2" w:tplc="0409001B" w:tentative="1">
+      <w:start w:val="1"/>
+      <w:numFmt w:val="lowerRoman"/>
+      <w:lvlText w:val="%3."/>
+      <w:lvlJc w:val="right"/>
+      <w:pPr>
+        <w:ind w:left="2160" w:hanging="180"/>
+      </w:pPr>
+    </w:lvl>
+    <w:lvl w:ilvl="3" w:tplc="0409000F" w:tentative="1">
+      <w:start w:val="1"/>
+      <w:numFmt w:val="decimal"/>
+      <w:lvlText w:val="%4."/>
+      <w:lvlJc w:val="left"/>
+      <w:pPr>
+        <w:ind w:left="2880" w:hanging="360"/>
+      </w:pPr>
+    </w:lvl>
+    <w:lvl w:ilvl="4" w:tplc="04090019" w:tentative="1">
+      <w:start w:val="1"/>
+      <w:numFmt w:val="lowerLetter"/>
+      <w:lvlText w:val="%5."/>
+      <w:lvlJc w:val="left"/>
+      <w:pPr>
+        <w:ind w:left="3600" w:hanging="360"/>
+      </w:pPr>
+    </w:lvl>
+    <w:lvl w:ilvl="5" w:tplc="0409001B" w:tentative="1">
+      <w:start w:val="1"/>
+      <w:numFmt w:val="lowerRoman"/>
+      <w:lvlText w:val="%6."/>
+      <w:lvlJc w:val="right"/>
+      <w:pPr>
+        <w:ind w:left="4320" w:hanging="180"/>
+      </w:pPr>
+    </w:lvl>
+    <w:lvl w:ilvl="6" w:tplc="0409000F" w:tentative="1">
+      <w:start w:val="1"/>
+      <w:numFmt w:val="decimal"/>
+      <w:lvlText w:val="%7."/>
+      <w:lvlJc w:val="left"/>
+      <w:pPr>
+        <w:ind w:left="5040" w:hanging="360"/>
+      </w:pPr>
+    </w:lvl>
+    <w:lvl w:ilvl="7" w:tplc="04090019" w:tentative="1">
+      <w:start w:val="1"/>
+      <w:numFmt w:val="lowerLetter"/>
+      <w:lvlText w:val="%8."/>
+      <w:lvlJc w:val="left"/>
+      <w:pPr>
+        <w:ind w:left="5760" w:hanging="360"/>
+      </w:pPr>
+    </w:lvl>
+    <w:lvl w:ilvl="8" w:tplc="0409001B" w:tentative="1">
+      <w:start w:val="1"/>
+      <w:numFmt w:val="lowerRoman"/>
+      <w:lvlText w:val="%9."/>
+      <w:lvlJc w:val="right"/>
+      <w:pPr>
+        <w:ind w:left="6480" w:hanging="180"/>
+      </w:pPr>
+    </w:lvl>
+  </w:abstractNum>
+  <w:abstractNum w:abstractNumId="2">
+    <w:nsid w:val="0B25325A"/>
+    <w:multiLevelType w:val="hybridMultilevel"/>
+    <w:tmpl w:val="9A948E92"/>
+    <w:lvl w:ilvl="0" w:tplc="0409000F">
+      <w:start w:val="1"/>
+      <w:numFmt w:val="decimal"/>
+      <w:lvlText w:val="%1."/>
+      <w:lvlJc w:val="left"/>
+      <w:pPr>
+        <w:ind w:left="720" w:hanging="360"/>
+      </w:pPr>
+    </w:lvl>
+    <w:lvl w:ilvl="1" w:tplc="0409001B">
+      <w:start w:val="1"/>
+      <w:numFmt w:val="lowerRoman"/>
+      <w:lvlText w:val="%2."/>
+      <w:lvlJc w:val="right"/>
+      <w:pPr>
+        <w:ind w:left="1440" w:hanging="360"/>
+      </w:pPr>
+    </w:lvl>
+    <w:lvl w:ilvl="2" w:tplc="0409001B" w:tentative="1">
+      <w:start w:val="1"/>
+      <w:numFmt w:val="lowerRoman"/>
+      <w:lvlText w:val="%3."/>
+      <w:lvlJc w:val="right"/>
+      <w:pPr>
+        <w:ind w:left="2160" w:hanging="180"/>
+      </w:pPr>
+    </w:lvl>
+    <w:lvl w:ilvl="3" w:tplc="0409000F" w:tentative="1">
+      <w:start w:val="1"/>
+      <w:numFmt w:val="decimal"/>
+      <w:lvlText w:val="%4."/>
+      <w:lvlJc w:val="left"/>
+      <w:pPr>
+        <w:ind w:left="2880" w:hanging="360"/>
+      </w:pPr>
+    </w:lvl>
+    <w:lvl w:ilvl="4" w:tplc="04090019" w:tentative="1">
+      <w:start w:val="1"/>
+      <w:numFmt w:val="lowerLetter"/>
+      <w:lvlText w:val="%5."/>
+      <w:lvlJc w:val="left"/>
+      <w:pPr>
+        <w:ind w:left="3600" w:hanging="360"/>
+      </w:pPr>
+    </w:lvl>
+    <w:lvl w:ilvl="5" w:tplc="0409001B" w:tentative="1">
+      <w:start w:val="1"/>
+      <w:numFmt w:val="lowerRoman"/>
+      <w:lvlText w:val="%6."/>
+      <w:lvlJc w:val="right"/>
+      <w:pPr>
+        <w:ind w:left="4320" w:hanging="180"/>
+      </w:pPr>
+    </w:lvl>
+    <w:lvl w:ilvl="6" w:tplc="0409000F" w:tentative="1">
+      <w:start w:val="1"/>
+      <w:numFmt w:val="decimal"/>
+      <w:lvlText w:val="%7."/>
+      <w:lvlJc w:val="left"/>
+      <w:pPr>
+        <w:ind w:left="5040" w:hanging="360"/>
+      </w:pPr>
+    </w:lvl>
+    <w:lvl w:ilvl="7" w:tplc="04090019" w:tentative="1">
+      <w:start w:val="1"/>
+      <w:numFmt w:val="lowerLetter"/>
+      <w:lvlText w:val="%8."/>
+      <w:lvlJc w:val="left"/>
+      <w:pPr>
+        <w:ind w:left="5760" w:hanging="360"/>
+      </w:pPr>
+    </w:lvl>
+    <w:lvl w:ilvl="8" w:tplc="0409001B" w:tentative="1">
+      <w:start w:val="1"/>
+      <w:numFmt w:val="lowerRoman"/>
+      <w:lvlText w:val="%9."/>
+      <w:lvlJc w:val="right"/>
+      <w:pPr>
+        <w:ind w:left="6480" w:hanging="180"/>
+      </w:pPr>
+    </w:lvl>
+  </w:abstractNum>
+  <w:abstractNum w:abstractNumId="3">
+    <w:nsid w:val="0F9862DA"/>
+    <w:multiLevelType w:val="hybridMultilevel"/>
+    <w:tmpl w:val="25544BB6"/>
+    <w:lvl w:ilvl="0" w:tplc="0409000F">
+      <w:start w:val="1"/>
+      <w:numFmt w:val="decimal"/>
+      <w:lvlText w:val="%1."/>
+      <w:lvlJc w:val="left"/>
+      <w:pPr>
+        <w:ind w:left="720" w:hanging="360"/>
+      </w:pPr>
+    </w:lvl>
+    <w:lvl w:ilvl="1" w:tplc="04090019" w:tentative="1">
+      <w:start w:val="1"/>
+      <w:numFmt w:val="lowerLetter"/>
+      <w:lvlText w:val="%2."/>
+      <w:lvlJc w:val="left"/>
+      <w:pPr>
+        <w:ind w:left="1440" w:hanging="360"/>
+      </w:pPr>
+    </w:lvl>
+    <w:lvl w:ilvl="2" w:tplc="0409001B" w:tentative="1">
+      <w:start w:val="1"/>
+      <w:numFmt w:val="lowerRoman"/>
+      <w:lvlText w:val="%3."/>
+      <w:lvlJc w:val="right"/>
+      <w:pPr>
+        <w:ind w:left="2160" w:hanging="180"/>
+      </w:pPr>
+    </w:lvl>
+    <w:lvl w:ilvl="3" w:tplc="0409000F" w:tentative="1">
+      <w:start w:val="1"/>
+      <w:numFmt w:val="decimal"/>
+      <w:lvlText w:val="%4."/>
+      <w:lvlJc w:val="left"/>
+      <w:pPr>
+        <w:ind w:left="2880" w:hanging="360"/>
+      </w:pPr>
+    </w:lvl>
+    <w:lvl w:ilvl="4" w:tplc="04090019" w:tentative="1">
+      <w:start w:val="1"/>
+      <w:numFmt w:val="lowerLetter"/>
+      <w:lvlText w:val="%5."/>
+      <w:lvlJc w:val="left"/>
+      <w:pPr>
+        <w:ind w:left="3600" w:hanging="360"/>
+      </w:pPr>
+    </w:lvl>
+    <w:lvl w:ilvl="5" w:tplc="0409001B" w:tentative="1">
+      <w:start w:val="1"/>
+      <w:numFmt w:val="lowerRoman"/>
+      <w:lvlText w:val="%6."/>
+      <w:lvlJc w:val="right"/>
+      <w:pPr>
+        <w:ind w:left="4320" w:hanging="180"/>
+      </w:pPr>
+    </w:lvl>
+    <w:lvl w:ilvl="6" w:tplc="0409000F" w:tentative="1">
+      <w:start w:val="1"/>
+      <w:numFmt w:val="decimal"/>
+      <w:lvlText w:val="%7."/>
+      <w:lvlJc w:val="left"/>
+      <w:pPr>
+        <w:ind w:left="5040" w:hanging="360"/>
+      </w:pPr>
+    </w:lvl>
+    <w:lvl w:ilvl="7" w:tplc="04090019" w:tentative="1">
+      <w:start w:val="1"/>
+      <w:numFmt w:val="lowerLetter"/>
+      <w:lvlText w:val="%8."/>
+      <w:lvlJc w:val="left"/>
+      <w:pPr>
+        <w:ind w:left="5760" w:hanging="360"/>
+      </w:pPr>
+    </w:lvl>
+    <w:lvl w:ilvl="8" w:tplc="0409001B" w:tentative="1">
+      <w:start w:val="1"/>
+      <w:numFmt w:val="lowerRoman"/>
+      <w:lvlText w:val="%9."/>
+      <w:lvlJc w:val="right"/>
+      <w:pPr>
+        <w:ind w:left="6480" w:hanging="180"/>
+      </w:pPr>
+    </w:lvl>
+  </w:abstractNum>
+  <w:abstractNum w:abstractNumId="4">
     <w:nsid w:val="15DF3F3E"/>
     <w:multiLevelType w:val="multilevel"/>
     <w:tmpl w:val="7E18F218"/>
@@ -8773,7 +10134,7 @@
       </w:rPr>
     </w:lvl>
   </w:abstractNum>
-  <w:abstractNum w:abstractNumId="1">
+  <w:abstractNum w:abstractNumId="5">
     <w:nsid w:val="1BDD28C2"/>
     <w:multiLevelType w:val="multilevel"/>
     <w:tmpl w:val="AB9ADE02"/>
@@ -8886,7 +10247,93 @@
       </w:rPr>
     </w:lvl>
   </w:abstractNum>
-  <w:abstractNum w:abstractNumId="2">
+  <w:abstractNum w:abstractNumId="6">
+    <w:nsid w:val="28841645"/>
+    <w:multiLevelType w:val="hybridMultilevel"/>
+    <w:tmpl w:val="34E0D852"/>
+    <w:lvl w:ilvl="0" w:tplc="0409000F">
+      <w:start w:val="1"/>
+      <w:numFmt w:val="decimal"/>
+      <w:lvlText w:val="%1."/>
+      <w:lvlJc w:val="left"/>
+      <w:pPr>
+        <w:ind w:left="720" w:hanging="360"/>
+      </w:pPr>
+    </w:lvl>
+    <w:lvl w:ilvl="1" w:tplc="0409000F">
+      <w:start w:val="1"/>
+      <w:numFmt w:val="decimal"/>
+      <w:lvlText w:val="%2."/>
+      <w:lvlJc w:val="left"/>
+      <w:pPr>
+        <w:ind w:left="1440" w:hanging="360"/>
+      </w:pPr>
+    </w:lvl>
+    <w:lvl w:ilvl="2" w:tplc="0409001B" w:tentative="1">
+      <w:start w:val="1"/>
+      <w:numFmt w:val="lowerRoman"/>
+      <w:lvlText w:val="%3."/>
+      <w:lvlJc w:val="right"/>
+      <w:pPr>
+        <w:ind w:left="2160" w:hanging="180"/>
+      </w:pPr>
+    </w:lvl>
+    <w:lvl w:ilvl="3" w:tplc="0409000F" w:tentative="1">
+      <w:start w:val="1"/>
+      <w:numFmt w:val="decimal"/>
+      <w:lvlText w:val="%4."/>
+      <w:lvlJc w:val="left"/>
+      <w:pPr>
+        <w:ind w:left="2880" w:hanging="360"/>
+      </w:pPr>
+    </w:lvl>
+    <w:lvl w:ilvl="4" w:tplc="04090019" w:tentative="1">
+      <w:start w:val="1"/>
+      <w:numFmt w:val="lowerLetter"/>
+      <w:lvlText w:val="%5."/>
+      <w:lvlJc w:val="left"/>
+      <w:pPr>
+        <w:ind w:left="3600" w:hanging="360"/>
+      </w:pPr>
+    </w:lvl>
+    <w:lvl w:ilvl="5" w:tplc="0409001B" w:tentative="1">
+      <w:start w:val="1"/>
+      <w:numFmt w:val="lowerRoman"/>
+      <w:lvlText w:val="%6."/>
+      <w:lvlJc w:val="right"/>
+      <w:pPr>
+        <w:ind w:left="4320" w:hanging="180"/>
+      </w:pPr>
+    </w:lvl>
+    <w:lvl w:ilvl="6" w:tplc="0409000F" w:tentative="1">
+      <w:start w:val="1"/>
+      <w:numFmt w:val="decimal"/>
+      <w:lvlText w:val="%7."/>
+      <w:lvlJc w:val="left"/>
+      <w:pPr>
+        <w:ind w:left="5040" w:hanging="360"/>
+      </w:pPr>
+    </w:lvl>
+    <w:lvl w:ilvl="7" w:tplc="04090019" w:tentative="1">
+      <w:start w:val="1"/>
+      <w:numFmt w:val="lowerLetter"/>
+      <w:lvlText w:val="%8."/>
+      <w:lvlJc w:val="left"/>
+      <w:pPr>
+        <w:ind w:left="5760" w:hanging="360"/>
+      </w:pPr>
+    </w:lvl>
+    <w:lvl w:ilvl="8" w:tplc="0409001B" w:tentative="1">
+      <w:start w:val="1"/>
+      <w:numFmt w:val="lowerRoman"/>
+      <w:lvlText w:val="%9."/>
+      <w:lvlJc w:val="right"/>
+      <w:pPr>
+        <w:ind w:left="6480" w:hanging="180"/>
+      </w:pPr>
+    </w:lvl>
+  </w:abstractNum>
+  <w:abstractNum w:abstractNumId="7">
     <w:nsid w:val="29EC7BA3"/>
     <w:multiLevelType w:val="multilevel"/>
     <w:tmpl w:val="7E18F218"/>
@@ -9004,7 +10451,93 @@
       </w:rPr>
     </w:lvl>
   </w:abstractNum>
-  <w:abstractNum w:abstractNumId="3">
+  <w:abstractNum w:abstractNumId="8">
+    <w:nsid w:val="2E762F9C"/>
+    <w:multiLevelType w:val="hybridMultilevel"/>
+    <w:tmpl w:val="3EE0A84E"/>
+    <w:lvl w:ilvl="0" w:tplc="0409000F">
+      <w:start w:val="1"/>
+      <w:numFmt w:val="decimal"/>
+      <w:lvlText w:val="%1."/>
+      <w:lvlJc w:val="left"/>
+      <w:pPr>
+        <w:ind w:left="720" w:hanging="360"/>
+      </w:pPr>
+    </w:lvl>
+    <w:lvl w:ilvl="1" w:tplc="04090019">
+      <w:start w:val="1"/>
+      <w:numFmt w:val="lowerLetter"/>
+      <w:lvlText w:val="%2."/>
+      <w:lvlJc w:val="left"/>
+      <w:pPr>
+        <w:ind w:left="1440" w:hanging="360"/>
+      </w:pPr>
+    </w:lvl>
+    <w:lvl w:ilvl="2" w:tplc="0409001B" w:tentative="1">
+      <w:start w:val="1"/>
+      <w:numFmt w:val="lowerRoman"/>
+      <w:lvlText w:val="%3."/>
+      <w:lvlJc w:val="right"/>
+      <w:pPr>
+        <w:ind w:left="2160" w:hanging="180"/>
+      </w:pPr>
+    </w:lvl>
+    <w:lvl w:ilvl="3" w:tplc="0409000F" w:tentative="1">
+      <w:start w:val="1"/>
+      <w:numFmt w:val="decimal"/>
+      <w:lvlText w:val="%4."/>
+      <w:lvlJc w:val="left"/>
+      <w:pPr>
+        <w:ind w:left="2880" w:hanging="360"/>
+      </w:pPr>
+    </w:lvl>
+    <w:lvl w:ilvl="4" w:tplc="04090019" w:tentative="1">
+      <w:start w:val="1"/>
+      <w:numFmt w:val="lowerLetter"/>
+      <w:lvlText w:val="%5."/>
+      <w:lvlJc w:val="left"/>
+      <w:pPr>
+        <w:ind w:left="3600" w:hanging="360"/>
+      </w:pPr>
+    </w:lvl>
+    <w:lvl w:ilvl="5" w:tplc="0409001B" w:tentative="1">
+      <w:start w:val="1"/>
+      <w:numFmt w:val="lowerRoman"/>
+      <w:lvlText w:val="%6."/>
+      <w:lvlJc w:val="right"/>
+      <w:pPr>
+        <w:ind w:left="4320" w:hanging="180"/>
+      </w:pPr>
+    </w:lvl>
+    <w:lvl w:ilvl="6" w:tplc="0409000F" w:tentative="1">
+      <w:start w:val="1"/>
+      <w:numFmt w:val="decimal"/>
+      <w:lvlText w:val="%7."/>
+      <w:lvlJc w:val="left"/>
+      <w:pPr>
+        <w:ind w:left="5040" w:hanging="360"/>
+      </w:pPr>
+    </w:lvl>
+    <w:lvl w:ilvl="7" w:tplc="04090019" w:tentative="1">
+      <w:start w:val="1"/>
+      <w:numFmt w:val="lowerLetter"/>
+      <w:lvlText w:val="%8."/>
+      <w:lvlJc w:val="left"/>
+      <w:pPr>
+        <w:ind w:left="5760" w:hanging="360"/>
+      </w:pPr>
+    </w:lvl>
+    <w:lvl w:ilvl="8" w:tplc="0409001B" w:tentative="1">
+      <w:start w:val="1"/>
+      <w:numFmt w:val="lowerRoman"/>
+      <w:lvlText w:val="%9."/>
+      <w:lvlJc w:val="right"/>
+      <w:pPr>
+        <w:ind w:left="6480" w:hanging="180"/>
+      </w:pPr>
+    </w:lvl>
+  </w:abstractNum>
+  <w:abstractNum w:abstractNumId="9">
     <w:nsid w:val="2F8706DD"/>
     <w:multiLevelType w:val="multilevel"/>
     <w:tmpl w:val="7E18F218"/>
@@ -9122,7 +10655,7 @@
       </w:rPr>
     </w:lvl>
   </w:abstractNum>
-  <w:abstractNum w:abstractNumId="4">
+  <w:abstractNum w:abstractNumId="10">
     <w:nsid w:val="37613A4C"/>
     <w:multiLevelType w:val="multilevel"/>
     <w:tmpl w:val="7E18F218"/>
@@ -9240,7 +10773,179 @@
       </w:rPr>
     </w:lvl>
   </w:abstractNum>
-  <w:abstractNum w:abstractNumId="5">
+  <w:abstractNum w:abstractNumId="11">
+    <w:nsid w:val="3ABF758A"/>
+    <w:multiLevelType w:val="hybridMultilevel"/>
+    <w:tmpl w:val="0ED6A594"/>
+    <w:lvl w:ilvl="0" w:tplc="0409000F">
+      <w:start w:val="1"/>
+      <w:numFmt w:val="decimal"/>
+      <w:lvlText w:val="%1."/>
+      <w:lvlJc w:val="left"/>
+      <w:pPr>
+        <w:ind w:left="720" w:hanging="360"/>
+      </w:pPr>
+    </w:lvl>
+    <w:lvl w:ilvl="1" w:tplc="04090019" w:tentative="1">
+      <w:start w:val="1"/>
+      <w:numFmt w:val="lowerLetter"/>
+      <w:lvlText w:val="%2."/>
+      <w:lvlJc w:val="left"/>
+      <w:pPr>
+        <w:ind w:left="1440" w:hanging="360"/>
+      </w:pPr>
+    </w:lvl>
+    <w:lvl w:ilvl="2" w:tplc="0409001B" w:tentative="1">
+      <w:start w:val="1"/>
+      <w:numFmt w:val="lowerRoman"/>
+      <w:lvlText w:val="%3."/>
+      <w:lvlJc w:val="right"/>
+      <w:pPr>
+        <w:ind w:left="2160" w:hanging="180"/>
+      </w:pPr>
+    </w:lvl>
+    <w:lvl w:ilvl="3" w:tplc="0409000F" w:tentative="1">
+      <w:start w:val="1"/>
+      <w:numFmt w:val="decimal"/>
+      <w:lvlText w:val="%4."/>
+      <w:lvlJc w:val="left"/>
+      <w:pPr>
+        <w:ind w:left="2880" w:hanging="360"/>
+      </w:pPr>
+    </w:lvl>
+    <w:lvl w:ilvl="4" w:tplc="04090019" w:tentative="1">
+      <w:start w:val="1"/>
+      <w:numFmt w:val="lowerLetter"/>
+      <w:lvlText w:val="%5."/>
+      <w:lvlJc w:val="left"/>
+      <w:pPr>
+        <w:ind w:left="3600" w:hanging="360"/>
+      </w:pPr>
+    </w:lvl>
+    <w:lvl w:ilvl="5" w:tplc="0409001B" w:tentative="1">
+      <w:start w:val="1"/>
+      <w:numFmt w:val="lowerRoman"/>
+      <w:lvlText w:val="%6."/>
+      <w:lvlJc w:val="right"/>
+      <w:pPr>
+        <w:ind w:left="4320" w:hanging="180"/>
+      </w:pPr>
+    </w:lvl>
+    <w:lvl w:ilvl="6" w:tplc="0409000F" w:tentative="1">
+      <w:start w:val="1"/>
+      <w:numFmt w:val="decimal"/>
+      <w:lvlText w:val="%7."/>
+      <w:lvlJc w:val="left"/>
+      <w:pPr>
+        <w:ind w:left="5040" w:hanging="360"/>
+      </w:pPr>
+    </w:lvl>
+    <w:lvl w:ilvl="7" w:tplc="04090019" w:tentative="1">
+      <w:start w:val="1"/>
+      <w:numFmt w:val="lowerLetter"/>
+      <w:lvlText w:val="%8."/>
+      <w:lvlJc w:val="left"/>
+      <w:pPr>
+        <w:ind w:left="5760" w:hanging="360"/>
+      </w:pPr>
+    </w:lvl>
+    <w:lvl w:ilvl="8" w:tplc="0409001B" w:tentative="1">
+      <w:start w:val="1"/>
+      <w:numFmt w:val="lowerRoman"/>
+      <w:lvlText w:val="%9."/>
+      <w:lvlJc w:val="right"/>
+      <w:pPr>
+        <w:ind w:left="6480" w:hanging="180"/>
+      </w:pPr>
+    </w:lvl>
+  </w:abstractNum>
+  <w:abstractNum w:abstractNumId="12">
+    <w:nsid w:val="48662844"/>
+    <w:multiLevelType w:val="hybridMultilevel"/>
+    <w:tmpl w:val="0330BFC2"/>
+    <w:lvl w:ilvl="0" w:tplc="0409000F">
+      <w:start w:val="1"/>
+      <w:numFmt w:val="decimal"/>
+      <w:lvlText w:val="%1."/>
+      <w:lvlJc w:val="left"/>
+      <w:pPr>
+        <w:ind w:left="720" w:hanging="360"/>
+      </w:pPr>
+    </w:lvl>
+    <w:lvl w:ilvl="1" w:tplc="04090019" w:tentative="1">
+      <w:start w:val="1"/>
+      <w:numFmt w:val="lowerLetter"/>
+      <w:lvlText w:val="%2."/>
+      <w:lvlJc w:val="left"/>
+      <w:pPr>
+        <w:ind w:left="1440" w:hanging="360"/>
+      </w:pPr>
+    </w:lvl>
+    <w:lvl w:ilvl="2" w:tplc="0409001B" w:tentative="1">
+      <w:start w:val="1"/>
+      <w:numFmt w:val="lowerRoman"/>
+      <w:lvlText w:val="%3."/>
+      <w:lvlJc w:val="right"/>
+      <w:pPr>
+        <w:ind w:left="2160" w:hanging="180"/>
+      </w:pPr>
+    </w:lvl>
+    <w:lvl w:ilvl="3" w:tplc="0409000F" w:tentative="1">
+      <w:start w:val="1"/>
+      <w:numFmt w:val="decimal"/>
+      <w:lvlText w:val="%4."/>
+      <w:lvlJc w:val="left"/>
+      <w:pPr>
+        <w:ind w:left="2880" w:hanging="360"/>
+      </w:pPr>
+    </w:lvl>
+    <w:lvl w:ilvl="4" w:tplc="04090019" w:tentative="1">
+      <w:start w:val="1"/>
+      <w:numFmt w:val="lowerLetter"/>
+      <w:lvlText w:val="%5."/>
+      <w:lvlJc w:val="left"/>
+      <w:pPr>
+        <w:ind w:left="3600" w:hanging="360"/>
+      </w:pPr>
+    </w:lvl>
+    <w:lvl w:ilvl="5" w:tplc="0409001B" w:tentative="1">
+      <w:start w:val="1"/>
+      <w:numFmt w:val="lowerRoman"/>
+      <w:lvlText w:val="%6."/>
+      <w:lvlJc w:val="right"/>
+      <w:pPr>
+        <w:ind w:left="4320" w:hanging="180"/>
+      </w:pPr>
+    </w:lvl>
+    <w:lvl w:ilvl="6" w:tplc="0409000F" w:tentative="1">
+      <w:start w:val="1"/>
+      <w:numFmt w:val="decimal"/>
+      <w:lvlText w:val="%7."/>
+      <w:lvlJc w:val="left"/>
+      <w:pPr>
+        <w:ind w:left="5040" w:hanging="360"/>
+      </w:pPr>
+    </w:lvl>
+    <w:lvl w:ilvl="7" w:tplc="04090019" w:tentative="1">
+      <w:start w:val="1"/>
+      <w:numFmt w:val="lowerLetter"/>
+      <w:lvlText w:val="%8."/>
+      <w:lvlJc w:val="left"/>
+      <w:pPr>
+        <w:ind w:left="5760" w:hanging="360"/>
+      </w:pPr>
+    </w:lvl>
+    <w:lvl w:ilvl="8" w:tplc="0409001B" w:tentative="1">
+      <w:start w:val="1"/>
+      <w:numFmt w:val="lowerRoman"/>
+      <w:lvlText w:val="%9."/>
+      <w:lvlJc w:val="right"/>
+      <w:pPr>
+        <w:ind w:left="6480" w:hanging="180"/>
+      </w:pPr>
+    </w:lvl>
+  </w:abstractNum>
+  <w:abstractNum w:abstractNumId="13">
     <w:nsid w:val="48726FB8"/>
     <w:multiLevelType w:val="multilevel"/>
     <w:tmpl w:val="7E18F218"/>
@@ -9358,23 +11063,584 @@
       </w:rPr>
     </w:lvl>
   </w:abstractNum>
+  <w:abstractNum w:abstractNumId="14">
+    <w:nsid w:val="537044DE"/>
+    <w:multiLevelType w:val="hybridMultilevel"/>
+    <w:tmpl w:val="5F66373A"/>
+    <w:lvl w:ilvl="0" w:tplc="0409000F">
+      <w:start w:val="1"/>
+      <w:numFmt w:val="decimal"/>
+      <w:lvlText w:val="%1."/>
+      <w:lvlJc w:val="left"/>
+      <w:pPr>
+        <w:ind w:left="720" w:hanging="360"/>
+      </w:pPr>
+    </w:lvl>
+    <w:lvl w:ilvl="1" w:tplc="04090019" w:tentative="1">
+      <w:start w:val="1"/>
+      <w:numFmt w:val="lowerLetter"/>
+      <w:lvlText w:val="%2."/>
+      <w:lvlJc w:val="left"/>
+      <w:pPr>
+        <w:ind w:left="1440" w:hanging="360"/>
+      </w:pPr>
+    </w:lvl>
+    <w:lvl w:ilvl="2" w:tplc="0409001B" w:tentative="1">
+      <w:start w:val="1"/>
+      <w:numFmt w:val="lowerRoman"/>
+      <w:lvlText w:val="%3."/>
+      <w:lvlJc w:val="right"/>
+      <w:pPr>
+        <w:ind w:left="2160" w:hanging="180"/>
+      </w:pPr>
+    </w:lvl>
+    <w:lvl w:ilvl="3" w:tplc="0409000F" w:tentative="1">
+      <w:start w:val="1"/>
+      <w:numFmt w:val="decimal"/>
+      <w:lvlText w:val="%4."/>
+      <w:lvlJc w:val="left"/>
+      <w:pPr>
+        <w:ind w:left="2880" w:hanging="360"/>
+      </w:pPr>
+    </w:lvl>
+    <w:lvl w:ilvl="4" w:tplc="04090019" w:tentative="1">
+      <w:start w:val="1"/>
+      <w:numFmt w:val="lowerLetter"/>
+      <w:lvlText w:val="%5."/>
+      <w:lvlJc w:val="left"/>
+      <w:pPr>
+        <w:ind w:left="3600" w:hanging="360"/>
+      </w:pPr>
+    </w:lvl>
+    <w:lvl w:ilvl="5" w:tplc="0409001B" w:tentative="1">
+      <w:start w:val="1"/>
+      <w:numFmt w:val="lowerRoman"/>
+      <w:lvlText w:val="%6."/>
+      <w:lvlJc w:val="right"/>
+      <w:pPr>
+        <w:ind w:left="4320" w:hanging="180"/>
+      </w:pPr>
+    </w:lvl>
+    <w:lvl w:ilvl="6" w:tplc="0409000F" w:tentative="1">
+      <w:start w:val="1"/>
+      <w:numFmt w:val="decimal"/>
+      <w:lvlText w:val="%7."/>
+      <w:lvlJc w:val="left"/>
+      <w:pPr>
+        <w:ind w:left="5040" w:hanging="360"/>
+      </w:pPr>
+    </w:lvl>
+    <w:lvl w:ilvl="7" w:tplc="04090019" w:tentative="1">
+      <w:start w:val="1"/>
+      <w:numFmt w:val="lowerLetter"/>
+      <w:lvlText w:val="%8."/>
+      <w:lvlJc w:val="left"/>
+      <w:pPr>
+        <w:ind w:left="5760" w:hanging="360"/>
+      </w:pPr>
+    </w:lvl>
+    <w:lvl w:ilvl="8" w:tplc="0409001B" w:tentative="1">
+      <w:start w:val="1"/>
+      <w:numFmt w:val="lowerRoman"/>
+      <w:lvlText w:val="%9."/>
+      <w:lvlJc w:val="right"/>
+      <w:pPr>
+        <w:ind w:left="6480" w:hanging="180"/>
+      </w:pPr>
+    </w:lvl>
+  </w:abstractNum>
+  <w:abstractNum w:abstractNumId="15">
+    <w:nsid w:val="56122B31"/>
+    <w:multiLevelType w:val="hybridMultilevel"/>
+    <w:tmpl w:val="774C38D6"/>
+    <w:lvl w:ilvl="0" w:tplc="0409000F">
+      <w:start w:val="1"/>
+      <w:numFmt w:val="decimal"/>
+      <w:lvlText w:val="%1."/>
+      <w:lvlJc w:val="left"/>
+      <w:pPr>
+        <w:ind w:left="777" w:hanging="360"/>
+      </w:pPr>
+    </w:lvl>
+    <w:lvl w:ilvl="1" w:tplc="04090019" w:tentative="1">
+      <w:start w:val="1"/>
+      <w:numFmt w:val="lowerLetter"/>
+      <w:lvlText w:val="%2."/>
+      <w:lvlJc w:val="left"/>
+      <w:pPr>
+        <w:ind w:left="1497" w:hanging="360"/>
+      </w:pPr>
+    </w:lvl>
+    <w:lvl w:ilvl="2" w:tplc="0409001B" w:tentative="1">
+      <w:start w:val="1"/>
+      <w:numFmt w:val="lowerRoman"/>
+      <w:lvlText w:val="%3."/>
+      <w:lvlJc w:val="right"/>
+      <w:pPr>
+        <w:ind w:left="2217" w:hanging="180"/>
+      </w:pPr>
+    </w:lvl>
+    <w:lvl w:ilvl="3" w:tplc="0409000F" w:tentative="1">
+      <w:start w:val="1"/>
+      <w:numFmt w:val="decimal"/>
+      <w:lvlText w:val="%4."/>
+      <w:lvlJc w:val="left"/>
+      <w:pPr>
+        <w:ind w:left="2937" w:hanging="360"/>
+      </w:pPr>
+    </w:lvl>
+    <w:lvl w:ilvl="4" w:tplc="04090019" w:tentative="1">
+      <w:start w:val="1"/>
+      <w:numFmt w:val="lowerLetter"/>
+      <w:lvlText w:val="%5."/>
+      <w:lvlJc w:val="left"/>
+      <w:pPr>
+        <w:ind w:left="3657" w:hanging="360"/>
+      </w:pPr>
+    </w:lvl>
+    <w:lvl w:ilvl="5" w:tplc="0409001B" w:tentative="1">
+      <w:start w:val="1"/>
+      <w:numFmt w:val="lowerRoman"/>
+      <w:lvlText w:val="%6."/>
+      <w:lvlJc w:val="right"/>
+      <w:pPr>
+        <w:ind w:left="4377" w:hanging="180"/>
+      </w:pPr>
+    </w:lvl>
+    <w:lvl w:ilvl="6" w:tplc="0409000F" w:tentative="1">
+      <w:start w:val="1"/>
+      <w:numFmt w:val="decimal"/>
+      <w:lvlText w:val="%7."/>
+      <w:lvlJc w:val="left"/>
+      <w:pPr>
+        <w:ind w:left="5097" w:hanging="360"/>
+      </w:pPr>
+    </w:lvl>
+    <w:lvl w:ilvl="7" w:tplc="04090019" w:tentative="1">
+      <w:start w:val="1"/>
+      <w:numFmt w:val="lowerLetter"/>
+      <w:lvlText w:val="%8."/>
+      <w:lvlJc w:val="left"/>
+      <w:pPr>
+        <w:ind w:left="5817" w:hanging="360"/>
+      </w:pPr>
+    </w:lvl>
+    <w:lvl w:ilvl="8" w:tplc="0409001B" w:tentative="1">
+      <w:start w:val="1"/>
+      <w:numFmt w:val="lowerRoman"/>
+      <w:lvlText w:val="%9."/>
+      <w:lvlJc w:val="right"/>
+      <w:pPr>
+        <w:ind w:left="6537" w:hanging="180"/>
+      </w:pPr>
+    </w:lvl>
+  </w:abstractNum>
+  <w:abstractNum w:abstractNumId="16">
+    <w:nsid w:val="59E86FBC"/>
+    <w:multiLevelType w:val="hybridMultilevel"/>
+    <w:tmpl w:val="4B268216"/>
+    <w:lvl w:ilvl="0" w:tplc="0409000F">
+      <w:start w:val="1"/>
+      <w:numFmt w:val="decimal"/>
+      <w:lvlText w:val="%1."/>
+      <w:lvlJc w:val="left"/>
+      <w:pPr>
+        <w:ind w:left="720" w:hanging="360"/>
+      </w:pPr>
+    </w:lvl>
+    <w:lvl w:ilvl="1" w:tplc="04090019" w:tentative="1">
+      <w:start w:val="1"/>
+      <w:numFmt w:val="lowerLetter"/>
+      <w:lvlText w:val="%2."/>
+      <w:lvlJc w:val="left"/>
+      <w:pPr>
+        <w:ind w:left="1440" w:hanging="360"/>
+      </w:pPr>
+    </w:lvl>
+    <w:lvl w:ilvl="2" w:tplc="0409001B" w:tentative="1">
+      <w:start w:val="1"/>
+      <w:numFmt w:val="lowerRoman"/>
+      <w:lvlText w:val="%3."/>
+      <w:lvlJc w:val="right"/>
+      <w:pPr>
+        <w:ind w:left="2160" w:hanging="180"/>
+      </w:pPr>
+    </w:lvl>
+    <w:lvl w:ilvl="3" w:tplc="0409000F" w:tentative="1">
+      <w:start w:val="1"/>
+      <w:numFmt w:val="decimal"/>
+      <w:lvlText w:val="%4."/>
+      <w:lvlJc w:val="left"/>
+      <w:pPr>
+        <w:ind w:left="2880" w:hanging="360"/>
+      </w:pPr>
+    </w:lvl>
+    <w:lvl w:ilvl="4" w:tplc="04090019" w:tentative="1">
+      <w:start w:val="1"/>
+      <w:numFmt w:val="lowerLetter"/>
+      <w:lvlText w:val="%5."/>
+      <w:lvlJc w:val="left"/>
+      <w:pPr>
+        <w:ind w:left="3600" w:hanging="360"/>
+      </w:pPr>
+    </w:lvl>
+    <w:lvl w:ilvl="5" w:tplc="0409001B" w:tentative="1">
+      <w:start w:val="1"/>
+      <w:numFmt w:val="lowerRoman"/>
+      <w:lvlText w:val="%6."/>
+      <w:lvlJc w:val="right"/>
+      <w:pPr>
+        <w:ind w:left="4320" w:hanging="180"/>
+      </w:pPr>
+    </w:lvl>
+    <w:lvl w:ilvl="6" w:tplc="0409000F" w:tentative="1">
+      <w:start w:val="1"/>
+      <w:numFmt w:val="decimal"/>
+      <w:lvlText w:val="%7."/>
+      <w:lvlJc w:val="left"/>
+      <w:pPr>
+        <w:ind w:left="5040" w:hanging="360"/>
+      </w:pPr>
+    </w:lvl>
+    <w:lvl w:ilvl="7" w:tplc="04090019" w:tentative="1">
+      <w:start w:val="1"/>
+      <w:numFmt w:val="lowerLetter"/>
+      <w:lvlText w:val="%8."/>
+      <w:lvlJc w:val="left"/>
+      <w:pPr>
+        <w:ind w:left="5760" w:hanging="360"/>
+      </w:pPr>
+    </w:lvl>
+    <w:lvl w:ilvl="8" w:tplc="0409001B" w:tentative="1">
+      <w:start w:val="1"/>
+      <w:numFmt w:val="lowerRoman"/>
+      <w:lvlText w:val="%9."/>
+      <w:lvlJc w:val="right"/>
+      <w:pPr>
+        <w:ind w:left="6480" w:hanging="180"/>
+      </w:pPr>
+    </w:lvl>
+  </w:abstractNum>
+  <w:abstractNum w:abstractNumId="17">
+    <w:nsid w:val="63174152"/>
+    <w:multiLevelType w:val="hybridMultilevel"/>
+    <w:tmpl w:val="55B464A0"/>
+    <w:lvl w:ilvl="0" w:tplc="0409000F">
+      <w:start w:val="1"/>
+      <w:numFmt w:val="decimal"/>
+      <w:lvlText w:val="%1."/>
+      <w:lvlJc w:val="left"/>
+      <w:pPr>
+        <w:ind w:left="720" w:hanging="360"/>
+      </w:pPr>
+    </w:lvl>
+    <w:lvl w:ilvl="1" w:tplc="04090019" w:tentative="1">
+      <w:start w:val="1"/>
+      <w:numFmt w:val="lowerLetter"/>
+      <w:lvlText w:val="%2."/>
+      <w:lvlJc w:val="left"/>
+      <w:pPr>
+        <w:ind w:left="1440" w:hanging="360"/>
+      </w:pPr>
+    </w:lvl>
+    <w:lvl w:ilvl="2" w:tplc="0409001B" w:tentative="1">
+      <w:start w:val="1"/>
+      <w:numFmt w:val="lowerRoman"/>
+      <w:lvlText w:val="%3."/>
+      <w:lvlJc w:val="right"/>
+      <w:pPr>
+        <w:ind w:left="2160" w:hanging="180"/>
+      </w:pPr>
+    </w:lvl>
+    <w:lvl w:ilvl="3" w:tplc="0409000F" w:tentative="1">
+      <w:start w:val="1"/>
+      <w:numFmt w:val="decimal"/>
+      <w:lvlText w:val="%4."/>
+      <w:lvlJc w:val="left"/>
+      <w:pPr>
+        <w:ind w:left="2880" w:hanging="360"/>
+      </w:pPr>
+    </w:lvl>
+    <w:lvl w:ilvl="4" w:tplc="04090019" w:tentative="1">
+      <w:start w:val="1"/>
+      <w:numFmt w:val="lowerLetter"/>
+      <w:lvlText w:val="%5."/>
+      <w:lvlJc w:val="left"/>
+      <w:pPr>
+        <w:ind w:left="3600" w:hanging="360"/>
+      </w:pPr>
+    </w:lvl>
+    <w:lvl w:ilvl="5" w:tplc="0409001B" w:tentative="1">
+      <w:start w:val="1"/>
+      <w:numFmt w:val="lowerRoman"/>
+      <w:lvlText w:val="%6."/>
+      <w:lvlJc w:val="right"/>
+      <w:pPr>
+        <w:ind w:left="4320" w:hanging="180"/>
+      </w:pPr>
+    </w:lvl>
+    <w:lvl w:ilvl="6" w:tplc="0409000F" w:tentative="1">
+      <w:start w:val="1"/>
+      <w:numFmt w:val="decimal"/>
+      <w:lvlText w:val="%7."/>
+      <w:lvlJc w:val="left"/>
+      <w:pPr>
+        <w:ind w:left="5040" w:hanging="360"/>
+      </w:pPr>
+    </w:lvl>
+    <w:lvl w:ilvl="7" w:tplc="04090019" w:tentative="1">
+      <w:start w:val="1"/>
+      <w:numFmt w:val="lowerLetter"/>
+      <w:lvlText w:val="%8."/>
+      <w:lvlJc w:val="left"/>
+      <w:pPr>
+        <w:ind w:left="5760" w:hanging="360"/>
+      </w:pPr>
+    </w:lvl>
+    <w:lvl w:ilvl="8" w:tplc="0409001B" w:tentative="1">
+      <w:start w:val="1"/>
+      <w:numFmt w:val="lowerRoman"/>
+      <w:lvlText w:val="%9."/>
+      <w:lvlJc w:val="right"/>
+      <w:pPr>
+        <w:ind w:left="6480" w:hanging="180"/>
+      </w:pPr>
+    </w:lvl>
+  </w:abstractNum>
+  <w:abstractNum w:abstractNumId="18">
+    <w:nsid w:val="63E76D8C"/>
+    <w:multiLevelType w:val="hybridMultilevel"/>
+    <w:tmpl w:val="A3C2EEC2"/>
+    <w:lvl w:ilvl="0" w:tplc="0409000F">
+      <w:start w:val="1"/>
+      <w:numFmt w:val="decimal"/>
+      <w:lvlText w:val="%1."/>
+      <w:lvlJc w:val="left"/>
+      <w:pPr>
+        <w:ind w:left="720" w:hanging="360"/>
+      </w:pPr>
+    </w:lvl>
+    <w:lvl w:ilvl="1" w:tplc="04090019" w:tentative="1">
+      <w:start w:val="1"/>
+      <w:numFmt w:val="lowerLetter"/>
+      <w:lvlText w:val="%2."/>
+      <w:lvlJc w:val="left"/>
+      <w:pPr>
+        <w:ind w:left="1440" w:hanging="360"/>
+      </w:pPr>
+    </w:lvl>
+    <w:lvl w:ilvl="2" w:tplc="0409001B" w:tentative="1">
+      <w:start w:val="1"/>
+      <w:numFmt w:val="lowerRoman"/>
+      <w:lvlText w:val="%3."/>
+      <w:lvlJc w:val="right"/>
+      <w:pPr>
+        <w:ind w:left="2160" w:hanging="180"/>
+      </w:pPr>
+    </w:lvl>
+    <w:lvl w:ilvl="3" w:tplc="0409000F" w:tentative="1">
+      <w:start w:val="1"/>
+      <w:numFmt w:val="decimal"/>
+      <w:lvlText w:val="%4."/>
+      <w:lvlJc w:val="left"/>
+      <w:pPr>
+        <w:ind w:left="2880" w:hanging="360"/>
+      </w:pPr>
+    </w:lvl>
+    <w:lvl w:ilvl="4" w:tplc="04090019" w:tentative="1">
+      <w:start w:val="1"/>
+      <w:numFmt w:val="lowerLetter"/>
+      <w:lvlText w:val="%5."/>
+      <w:lvlJc w:val="left"/>
+      <w:pPr>
+        <w:ind w:left="3600" w:hanging="360"/>
+      </w:pPr>
+    </w:lvl>
+    <w:lvl w:ilvl="5" w:tplc="0409001B" w:tentative="1">
+      <w:start w:val="1"/>
+      <w:numFmt w:val="lowerRoman"/>
+      <w:lvlText w:val="%6."/>
+      <w:lvlJc w:val="right"/>
+      <w:pPr>
+        <w:ind w:left="4320" w:hanging="180"/>
+      </w:pPr>
+    </w:lvl>
+    <w:lvl w:ilvl="6" w:tplc="0409000F" w:tentative="1">
+      <w:start w:val="1"/>
+      <w:numFmt w:val="decimal"/>
+      <w:lvlText w:val="%7."/>
+      <w:lvlJc w:val="left"/>
+      <w:pPr>
+        <w:ind w:left="5040" w:hanging="360"/>
+      </w:pPr>
+    </w:lvl>
+    <w:lvl w:ilvl="7" w:tplc="04090019" w:tentative="1">
+      <w:start w:val="1"/>
+      <w:numFmt w:val="lowerLetter"/>
+      <w:lvlText w:val="%8."/>
+      <w:lvlJc w:val="left"/>
+      <w:pPr>
+        <w:ind w:left="5760" w:hanging="360"/>
+      </w:pPr>
+    </w:lvl>
+    <w:lvl w:ilvl="8" w:tplc="0409001B" w:tentative="1">
+      <w:start w:val="1"/>
+      <w:numFmt w:val="lowerRoman"/>
+      <w:lvlText w:val="%9."/>
+      <w:lvlJc w:val="right"/>
+      <w:pPr>
+        <w:ind w:left="6480" w:hanging="180"/>
+      </w:pPr>
+    </w:lvl>
+  </w:abstractNum>
+  <w:abstractNum w:abstractNumId="19">
+    <w:nsid w:val="6E6F7A00"/>
+    <w:multiLevelType w:val="hybridMultilevel"/>
+    <w:tmpl w:val="075827F4"/>
+    <w:lvl w:ilvl="0" w:tplc="0409000F">
+      <w:start w:val="37"/>
+      <w:numFmt w:val="decimal"/>
+      <w:lvlText w:val="%1."/>
+      <w:lvlJc w:val="left"/>
+      <w:pPr>
+        <w:ind w:left="720" w:hanging="360"/>
+      </w:pPr>
+      <w:rPr>
+        <w:rFonts w:hint="default"/>
+      </w:rPr>
+    </w:lvl>
+    <w:lvl w:ilvl="1" w:tplc="0409001B">
+      <w:start w:val="1"/>
+      <w:numFmt w:val="lowerRoman"/>
+      <w:lvlText w:val="%2."/>
+      <w:lvlJc w:val="right"/>
+      <w:pPr>
+        <w:ind w:left="1440" w:hanging="360"/>
+      </w:pPr>
+    </w:lvl>
+    <w:lvl w:ilvl="2" w:tplc="0409001B" w:tentative="1">
+      <w:start w:val="1"/>
+      <w:numFmt w:val="lowerRoman"/>
+      <w:lvlText w:val="%3."/>
+      <w:lvlJc w:val="right"/>
+      <w:pPr>
+        <w:ind w:left="2160" w:hanging="180"/>
+      </w:pPr>
+    </w:lvl>
+    <w:lvl w:ilvl="3" w:tplc="0409000F" w:tentative="1">
+      <w:start w:val="1"/>
+      <w:numFmt w:val="decimal"/>
+      <w:lvlText w:val="%4."/>
+      <w:lvlJc w:val="left"/>
+      <w:pPr>
+        <w:ind w:left="2880" w:hanging="360"/>
+      </w:pPr>
+    </w:lvl>
+    <w:lvl w:ilvl="4" w:tplc="04090019" w:tentative="1">
+      <w:start w:val="1"/>
+      <w:numFmt w:val="lowerLetter"/>
+      <w:lvlText w:val="%5."/>
+      <w:lvlJc w:val="left"/>
+      <w:pPr>
+        <w:ind w:left="3600" w:hanging="360"/>
+      </w:pPr>
+    </w:lvl>
+    <w:lvl w:ilvl="5" w:tplc="0409001B" w:tentative="1">
+      <w:start w:val="1"/>
+      <w:numFmt w:val="lowerRoman"/>
+      <w:lvlText w:val="%6."/>
+      <w:lvlJc w:val="right"/>
+      <w:pPr>
+        <w:ind w:left="4320" w:hanging="180"/>
+      </w:pPr>
+    </w:lvl>
+    <w:lvl w:ilvl="6" w:tplc="0409000F" w:tentative="1">
+      <w:start w:val="1"/>
+      <w:numFmt w:val="decimal"/>
+      <w:lvlText w:val="%7."/>
+      <w:lvlJc w:val="left"/>
+      <w:pPr>
+        <w:ind w:left="5040" w:hanging="360"/>
+      </w:pPr>
+    </w:lvl>
+    <w:lvl w:ilvl="7" w:tplc="04090019" w:tentative="1">
+      <w:start w:val="1"/>
+      <w:numFmt w:val="lowerLetter"/>
+      <w:lvlText w:val="%8."/>
+      <w:lvlJc w:val="left"/>
+      <w:pPr>
+        <w:ind w:left="5760" w:hanging="360"/>
+      </w:pPr>
+    </w:lvl>
+    <w:lvl w:ilvl="8" w:tplc="0409001B" w:tentative="1">
+      <w:start w:val="1"/>
+      <w:numFmt w:val="lowerRoman"/>
+      <w:lvlText w:val="%9."/>
+      <w:lvlJc w:val="right"/>
+      <w:pPr>
+        <w:ind w:left="6480" w:hanging="180"/>
+      </w:pPr>
+    </w:lvl>
+  </w:abstractNum>
   <w:num w:numId="1">
+    <w:abstractNumId w:val="10"/>
+  </w:num>
+  <w:num w:numId="2">
+    <w:abstractNumId w:val="7"/>
+  </w:num>
+  <w:num w:numId="3">
+    <w:abstractNumId w:val="9"/>
+  </w:num>
+  <w:num w:numId="4">
+    <w:abstractNumId w:val="13"/>
+  </w:num>
+  <w:num w:numId="5">
     <w:abstractNumId w:val="4"/>
   </w:num>
-  <w:num w:numId="2">
+  <w:num w:numId="6">
+    <w:abstractNumId w:val="5"/>
+  </w:num>
+  <w:num w:numId="7">
     <w:abstractNumId w:val="2"/>
   </w:num>
-  <w:num w:numId="3">
+  <w:num w:numId="8">
+    <w:abstractNumId w:val="6"/>
+  </w:num>
+  <w:num w:numId="9">
+    <w:abstractNumId w:val="8"/>
+  </w:num>
+  <w:num w:numId="10">
+    <w:abstractNumId w:val="0"/>
+  </w:num>
+  <w:num w:numId="11">
+    <w:abstractNumId w:val="17"/>
+  </w:num>
+  <w:num w:numId="12">
+    <w:abstractNumId w:val="16"/>
+  </w:num>
+  <w:num w:numId="13">
     <w:abstractNumId w:val="3"/>
   </w:num>
-  <w:num w:numId="4">
-    <w:abstractNumId w:val="5"/>
+  <w:num w:numId="14">
+    <w:abstractNumId w:val="1"/>
   </w:num>
-  <w:num w:numId="5">
-    <w:abstractNumId w:val="0"/>
+  <w:num w:numId="15">
+    <w:abstractNumId w:val="19"/>
   </w:num>
-  <w:num w:numId="6">
-    <w:abstractNumId w:val="1"/>
+  <w:num w:numId="16">
+    <w:abstractNumId w:val="18"/>
+  </w:num>
+  <w:num w:numId="17">
+    <w:abstractNumId w:val="12"/>
+  </w:num>
+  <w:num w:numId="18">
+    <w:abstractNumId w:val="11"/>
+  </w:num>
+  <w:num w:numId="19">
+    <w:abstractNumId w:val="15"/>
+  </w:num>
+  <w:num w:numId="20">
+    <w:abstractNumId w:val="14"/>
   </w:num>
 </w:numbering>
 </file>
@@ -10078,7 +12344,7 @@
   <a:extraClrSchemeLst/>
   <a:extLst>
     <a:ext uri="{05A4C25C-085E-4340-85A3-A5531E510DB2}">
-      <thm15:themeFamily xmlns:thm15="http://schemas.microsoft.com/office/thememl/2012/main" xmlns="" name="Office Theme" id="{62F939B6-93AF-4DB8-9C6B-D6C7DFDC589F}" vid="{4A3C46E8-61CC-4603-A589-7422A47A8E4A}"/>
+      <thm15:themeFamily xmlns="" xmlns:thm15="http://schemas.microsoft.com/office/thememl/2012/main" name="Office Theme" id="{62F939B6-93AF-4DB8-9C6B-D6C7DFDC589F}" vid="{4A3C46E8-61CC-4603-A589-7422A47A8E4A}"/>
     </a:ext>
   </a:extLst>
 </a:theme>

</xml_diff>